<commit_message>
Tweaked figures for charged rod
</commit_message>
<xml_diff>
--- a/StudentGuideModule2/electric_field_near_a_charged_rod/fig1.docx
+++ b/StudentGuideModule2/electric_field_near_a_charged_rod/fig1.docx
@@ -1,6 +1,6 @@
 
 <file path=word/document.xml><?xml version="1.0" encoding="utf-8"?>
-<w:document xmlns:wpc="http://schemas.microsoft.com/office/word/2010/wordprocessingCanvas" xmlns:mc="http://schemas.openxmlformats.org/markup-compatibility/2006" xmlns:o="urn:schemas-microsoft-com:office:office" xmlns:r="http://schemas.openxmlformats.org/officeDocument/2006/relationships" xmlns:m="http://schemas.openxmlformats.org/officeDocument/2006/math" xmlns:v="urn:schemas-microsoft-com:vml" xmlns:wp14="http://schemas.microsoft.com/office/word/2010/wordprocessingDrawing" xmlns:wp="http://schemas.openxmlformats.org/drawingml/2006/wordprocessingDrawing" xmlns:w10="urn:schemas-microsoft-com:office:word" xmlns:w="http://schemas.openxmlformats.org/wordprocessingml/2006/main" xmlns:w14="http://schemas.microsoft.com/office/word/2010/wordml" xmlns:wpg="http://schemas.microsoft.com/office/word/2010/wordprocessingGroup" xmlns:wpi="http://schemas.microsoft.com/office/word/2010/wordprocessingInk" xmlns:wne="http://schemas.microsoft.com/office/word/2006/wordml" xmlns:wps="http://schemas.microsoft.com/office/word/2010/wordprocessingShape" mc:Ignorable="w14 wp14">
+<w:document xmlns:wpc="http://schemas.microsoft.com/office/word/2010/wordprocessingCanvas" xmlns:cx="http://schemas.microsoft.com/office/drawing/2014/chartex" xmlns:cx1="http://schemas.microsoft.com/office/drawing/2015/9/8/chartex" xmlns:mc="http://schemas.openxmlformats.org/markup-compatibility/2006" xmlns:o="urn:schemas-microsoft-com:office:office" xmlns:r="http://schemas.openxmlformats.org/officeDocument/2006/relationships" xmlns:m="http://schemas.openxmlformats.org/officeDocument/2006/math" xmlns:v="urn:schemas-microsoft-com:vml" xmlns:wp14="http://schemas.microsoft.com/office/word/2010/wordprocessingDrawing" xmlns:wp="http://schemas.openxmlformats.org/drawingml/2006/wordprocessingDrawing" xmlns:w10="urn:schemas-microsoft-com:office:word" xmlns:w="http://schemas.openxmlformats.org/wordprocessingml/2006/main" xmlns:w14="http://schemas.microsoft.com/office/word/2010/wordml" xmlns:w15="http://schemas.microsoft.com/office/word/2012/wordml" xmlns:w16se="http://schemas.microsoft.com/office/word/2015/wordml/symex" xmlns:wpg="http://schemas.microsoft.com/office/word/2010/wordprocessingGroup" xmlns:wpi="http://schemas.microsoft.com/office/word/2010/wordprocessingInk" xmlns:wne="http://schemas.microsoft.com/office/word/2006/wordml" xmlns:wps="http://schemas.microsoft.com/office/word/2010/wordprocessingShape" mc:Ignorable="w14 w15 w16se wp14">
   <w:body>
     <w:p>
       <w:pPr>
@@ -21,16 +21,16 @@
         <mc:AlternateContent>
           <mc:Choice Requires="wpg">
             <w:drawing>
-              <wp:anchor distT="0" distB="0" distL="114300" distR="114300" simplePos="0" relativeHeight="251700224" behindDoc="0" locked="0" layoutInCell="1" allowOverlap="1">
+              <wp:anchor distT="0" distB="0" distL="114300" distR="114300" simplePos="0" relativeHeight="251654144" behindDoc="0" locked="0" layoutInCell="1" allowOverlap="1">
                 <wp:simplePos x="0" y="0"/>
                 <wp:positionH relativeFrom="column">
-                  <wp:posOffset>3400926</wp:posOffset>
+                  <wp:posOffset>384313</wp:posOffset>
                 </wp:positionH>
                 <wp:positionV relativeFrom="paragraph">
-                  <wp:posOffset>701842</wp:posOffset>
+                  <wp:posOffset>450574</wp:posOffset>
                 </wp:positionV>
-                <wp:extent cx="1531386" cy="1876692"/>
-                <wp:effectExtent l="0" t="19050" r="0" b="66675"/>
+                <wp:extent cx="1600201" cy="1820545"/>
+                <wp:effectExtent l="0" t="38100" r="0" b="65405"/>
                 <wp:wrapNone/>
                 <wp:docPr id="59" name="Group 59"/>
                 <wp:cNvGraphicFramePr/>
@@ -41,9 +41,9 @@
                       <wpg:grpSpPr>
                         <a:xfrm>
                           <a:off x="0" y="0"/>
-                          <a:ext cx="1531386" cy="1876692"/>
-                          <a:chOff x="0" y="0"/>
-                          <a:chExt cx="1531386" cy="1876692"/>
+                          <a:ext cx="1600201" cy="1820545"/>
+                          <a:chOff x="0" y="56147"/>
+                          <a:chExt cx="1601195" cy="1820545"/>
                         </a:xfrm>
                       </wpg:grpSpPr>
                       <wpg:grpSp>
@@ -51,10 +51,10 @@
                         <wpg:cNvGrpSpPr/>
                         <wpg:grpSpPr>
                           <a:xfrm>
-                            <a:off x="1303421" y="890337"/>
-                            <a:ext cx="227965" cy="259715"/>
-                            <a:chOff x="0" y="0"/>
-                            <a:chExt cx="227965" cy="259715"/>
+                            <a:off x="1273585" y="714746"/>
+                            <a:ext cx="227965" cy="274317"/>
+                            <a:chOff x="-29836" y="-175591"/>
+                            <a:chExt cx="227965" cy="274317"/>
                           </a:xfrm>
                         </wpg:grpSpPr>
                         <wps:wsp>
@@ -64,7 +64,7 @@
                           </wps:cNvSpPr>
                           <wps:spPr bwMode="auto">
                             <a:xfrm>
-                              <a:off x="0" y="0"/>
+                              <a:off x="-29836" y="-175591"/>
                               <a:ext cx="227965" cy="259715"/>
                             </a:xfrm>
                             <a:prstGeom prst="rect">
@@ -83,14 +83,14 @@
                                   <w:rPr>
                                     <w:rFonts w:ascii="Times New Roman" w:hAnsi="Times New Roman" w:cs="Times New Roman"/>
                                     <w:i/>
-                                    <w:sz w:val="18"/>
+                                    <w:sz w:val="20"/>
                                   </w:rPr>
                                 </w:pPr>
                                 <w:r>
                                   <w:rPr>
                                     <w:rFonts w:ascii="Times New Roman" w:hAnsi="Times New Roman" w:cs="Times New Roman"/>
                                     <w:i/>
-                                    <w:sz w:val="18"/>
+                                    <w:sz w:val="20"/>
                                   </w:rPr>
                                   <w:t>P</w:t>
                                 </w:r>
@@ -228,17 +228,21 @@
                                   <w:rPr>
                                     <w:rFonts w:ascii="Times New Roman" w:hAnsi="Times New Roman" w:cs="Times New Roman"/>
                                     <w:i/>
-                                    <w:sz w:val="18"/>
+                                    <w:sz w:val="20"/>
                                   </w:rPr>
                                 </w:pPr>
+                                <w:bookmarkStart w:id="0" w:name="_GoBack"/>
+                                <w:proofErr w:type="gramStart"/>
                                 <w:r>
                                   <w:rPr>
                                     <w:rFonts w:ascii="Times New Roman" w:hAnsi="Times New Roman" w:cs="Times New Roman"/>
                                     <w:i/>
-                                    <w:sz w:val="18"/>
+                                    <w:sz w:val="20"/>
                                   </w:rPr>
                                   <w:t>x</w:t>
                                 </w:r>
+                                <w:bookmarkEnd w:id="0"/>
+                                <w:proofErr w:type="gramEnd"/>
                               </w:p>
                             </w:txbxContent>
                           </wps:txbx>
@@ -332,14 +336,14 @@
                                   <w:rPr>
                                     <w:rFonts w:ascii="Times New Roman" w:hAnsi="Times New Roman" w:cs="Times New Roman"/>
                                     <w:i/>
-                                    <w:sz w:val="18"/>
+                                    <w:sz w:val="20"/>
                                   </w:rPr>
                                 </w:pPr>
                                 <w:r>
                                   <w:rPr>
                                     <w:rFonts w:ascii="Times New Roman" w:hAnsi="Times New Roman" w:cs="Times New Roman"/>
                                     <w:i/>
-                                    <w:sz w:val="18"/>
+                                    <w:sz w:val="20"/>
                                   </w:rPr>
                                   <w:t>L</w:t>
                                 </w:r>
@@ -1205,10 +1209,10 @@
                         <wpg:cNvGrpSpPr/>
                         <wpg:grpSpPr>
                           <a:xfrm>
-                            <a:off x="332874" y="0"/>
-                            <a:ext cx="1026628" cy="264461"/>
-                            <a:chOff x="0" y="0"/>
-                            <a:chExt cx="1026628" cy="264461"/>
+                            <a:off x="395519" y="96520"/>
+                            <a:ext cx="1205676" cy="381816"/>
+                            <a:chOff x="62645" y="96520"/>
+                            <a:chExt cx="1205676" cy="381816"/>
                           </a:xfrm>
                         </wpg:grpSpPr>
                         <wps:wsp>
@@ -1218,8 +1222,8 @@
                           </wps:cNvSpPr>
                           <wps:spPr bwMode="auto">
                             <a:xfrm>
-                              <a:off x="212558" y="0"/>
-                              <a:ext cx="814070" cy="259715"/>
+                              <a:off x="329398" y="96520"/>
+                              <a:ext cx="938923" cy="259715"/>
                             </a:xfrm>
                             <a:prstGeom prst="rect">
                               <a:avLst/>
@@ -1249,24 +1253,48 @@
                                 <w:pPr>
                                   <w:rPr>
                                     <w:rFonts w:ascii="Times New Roman" w:hAnsi="Times New Roman" w:cs="Times New Roman"/>
-                                    <w:sz w:val="16"/>
+                                    <w:sz w:val="20"/>
                                   </w:rPr>
                                 </w:pPr>
+                                <w:proofErr w:type="gramStart"/>
                                 <w:r>
                                   <w:rPr>
-                                    <w:rFonts w:ascii="Times New Roman" w:hAnsi="Times New Roman" w:cs="Times New Roman"/>
-                                    <w:sz w:val="16"/>
+                                    <w:rFonts w:cstheme="minorHAnsi"/>
+                                    <w:sz w:val="20"/>
                                   </w:rPr>
-                                  <w:t xml:space="preserve">Total charge </w:t>
+                                  <w:t>t</w:t>
+                                </w:r>
+                                <w:r>
+                                  <w:rPr>
+                                    <w:rFonts w:cstheme="minorHAnsi"/>
+                                    <w:sz w:val="20"/>
+                                  </w:rPr>
+                                  <w:t>otal</w:t>
+                                </w:r>
+                                <w:proofErr w:type="gramEnd"/>
+                                <w:r>
+                                  <w:rPr>
+                                    <w:rFonts w:cstheme="minorHAnsi"/>
+                                    <w:sz w:val="20"/>
+                                  </w:rPr>
+                                  <w:t xml:space="preserve"> charge</w:t>
                                 </w:r>
                                 <w:r>
                                   <w:rPr>
                                     <w:rFonts w:ascii="Times New Roman" w:hAnsi="Times New Roman" w:cs="Times New Roman"/>
-                                    <w:i/>
-                                    <w:sz w:val="16"/>
+                                    <w:sz w:val="20"/>
                                   </w:rPr>
-                                  <w:t>Q</w:t>
+                                  <w:t xml:space="preserve"> </w:t>
                                 </w:r>
+                                <m:oMath>
+                                  <m:r>
+                                    <w:rPr>
+                                      <w:rFonts w:ascii="Cambria Math" w:hAnsi="Cambria Math" w:cs="Times New Roman"/>
+                                      <w:sz w:val="20"/>
+                                    </w:rPr>
+                                    <m:t>Q</m:t>
+                                  </m:r>
+                                </m:oMath>
                               </w:p>
                             </w:txbxContent>
                           </wps:txbx>
@@ -1279,8 +1307,8 @@
                           <wps:cNvCnPr/>
                           <wps:spPr>
                             <a:xfrm flipV="1">
-                              <a:off x="0" y="120316"/>
-                              <a:ext cx="283845" cy="144145"/>
+                              <a:off x="62645" y="247317"/>
+                              <a:ext cx="287240" cy="231019"/>
                             </a:xfrm>
                             <a:prstGeom prst="line">
                               <a:avLst/>
@@ -1311,18 +1339,24 @@
                     </wpg:wgp>
                   </a:graphicData>
                 </a:graphic>
+                <wp14:sizeRelH relativeFrom="margin">
+                  <wp14:pctWidth>0</wp14:pctWidth>
+                </wp14:sizeRelH>
+                <wp14:sizeRelV relativeFrom="margin">
+                  <wp14:pctHeight>0</wp14:pctHeight>
+                </wp14:sizeRelV>
               </wp:anchor>
             </w:drawing>
           </mc:Choice>
           <mc:Fallback>
             <w:pict>
-              <v:group id="Group 59" o:spid="_x0000_s1026" style="position:absolute;margin-left:267.8pt;margin-top:55.25pt;width:120.6pt;height:147.75pt;z-index:251700224" coordsize="15313,18766" o:gfxdata="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">
-                <v:group id="Group 57" o:spid="_x0000_s1027" style="position:absolute;left:13034;top:8903;width:2279;height:2597" coordsize="227965,259715" o:gfxdata="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">
+              <v:group id="Group 59" o:spid="_x0000_s1026" style="position:absolute;margin-left:30.25pt;margin-top:35.5pt;width:126pt;height:143.35pt;z-index:251654144;mso-width-relative:margin;mso-height-relative:margin" coordorigin=",561" coordsize="16011,18205" o:gfxdata="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">
+                <v:group id="Group 57" o:spid="_x0000_s1027" style="position:absolute;left:12735;top:7147;width:2280;height:2743" coordorigin="-29836,-175591" coordsize="227965,274317" o:gfxdata="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">
                   <v:shapetype id="_x0000_t202" coordsize="21600,21600" o:spt="202" path="m,l,21600r21600,l21600,xe">
                     <v:stroke joinstyle="miter"/>
                     <v:path gradientshapeok="t" o:connecttype="rect"/>
                   </v:shapetype>
-                  <v:shape id="Text Box 9" o:spid="_x0000_s1028" type="#_x0000_t202" style="position:absolute;width:227965;height:259715;visibility:visible;mso-wrap-style:square;v-text-anchor:top" o:gfxdata="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" filled="f" stroked="f">
+                  <v:shape id="Text Box 9" o:spid="_x0000_s1028" type="#_x0000_t202" style="position:absolute;left:-29836;top:-175591;width:227965;height:259715;visibility:visible;mso-wrap-style:square;v-text-anchor:top" o:gfxdata="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" filled="f" stroked="f">
                     <v:textbox>
                       <w:txbxContent>
                         <w:p>
@@ -1330,14 +1364,14 @@
                             <w:rPr>
                               <w:rFonts w:ascii="Times New Roman" w:hAnsi="Times New Roman" w:cs="Times New Roman"/>
                               <w:i/>
-                              <w:sz w:val="18"/>
+                              <w:sz w:val="20"/>
                             </w:rPr>
                           </w:pPr>
                           <w:r>
                             <w:rPr>
                               <w:rFonts w:ascii="Times New Roman" w:hAnsi="Times New Roman" w:cs="Times New Roman"/>
                               <w:i/>
-                              <w:sz w:val="18"/>
+                              <w:sz w:val="20"/>
                             </w:rPr>
                             <w:t>P</w:t>
                           </w:r>
@@ -1345,17 +1379,17 @@
                       </w:txbxContent>
                     </v:textbox>
                   </v:shape>
-                  <v:oval id="Oval 13" o:spid="_x0000_s1029" style="position:absolute;left:32085;top:44116;width:54610;height:54610;visibility:visible;mso-wrap-style:square;v-text-anchor:middle" o:gfxdata="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" fillcolor="black [3213]" stroked="f" strokeweight="2pt"/>
+                  <v:oval id="Oval 13" o:spid="_x0000_s1029" style="position:absolute;left:32085;top:44116;width:54610;height:54610;visibility:visible;mso-wrap-style:square;v-text-anchor:middle" o:gfxdata="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" fillcolor="black [3213]" stroked="f" strokeweight="2pt"/>
                 </v:group>
-                <v:group id="Group 56" o:spid="_x0000_s1030" style="position:absolute;left:3769;top:8422;width:9583;height:2597" coordsize="9582,2597" o:gfxdata="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">
+                <v:group id="Group 56" o:spid="_x0000_s1030" style="position:absolute;left:3769;top:8422;width:9583;height:2597" coordsize="9582,2597" o:gfxdata="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">
                   <v:shapetype id="_x0000_t32" coordsize="21600,21600" o:spt="32" o:oned="t" path="m,l21600,21600e" filled="f">
                     <v:path arrowok="t" fillok="f" o:connecttype="none"/>
                     <o:lock v:ext="edit" shapetype="t"/>
                   </v:shapetype>
-                  <v:shape id="Straight Arrow Connector 11" o:spid="_x0000_s1031" type="#_x0000_t32" style="position:absolute;top:1203;width:9582;height:0;flip:x;visibility:visible;mso-wrap-style:square" o:connectortype="straight" o:gfxdata="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" strokecolor="black [3213]">
+                  <v:shape id="Straight Arrow Connector 11" o:spid="_x0000_s1031" type="#_x0000_t32" style="position:absolute;top:1203;width:9582;height:0;flip:x;visibility:visible;mso-wrap-style:square" o:connectortype="straight" o:gfxdata="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" strokecolor="black [3213]">
                     <v:stroke startarrow="open" startarrowwidth="narrow" startarrowlength="short" endarrow="open" endarrowwidth="narrow" endarrowlength="short"/>
                   </v:shape>
-                  <v:shape id="Text Box 9" o:spid="_x0000_s1032" type="#_x0000_t202" style="position:absolute;left:3970;width:2280;height:2597;visibility:visible;mso-wrap-style:square;v-text-anchor:top" o:gfxdata="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" stroked="f">
+                  <v:shape id="Text Box 9" o:spid="_x0000_s1032" type="#_x0000_t202" style="position:absolute;left:3970;width:2280;height:2597;visibility:visible;mso-wrap-style:square;v-text-anchor:top" o:gfxdata="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" stroked="f">
                     <v:textbox>
                       <w:txbxContent>
                         <w:p>
@@ -1363,27 +1397,31 @@
                             <w:rPr>
                               <w:rFonts w:ascii="Times New Roman" w:hAnsi="Times New Roman" w:cs="Times New Roman"/>
                               <w:i/>
-                              <w:sz w:val="18"/>
+                              <w:sz w:val="20"/>
                             </w:rPr>
                           </w:pPr>
+                          <w:bookmarkStart w:id="1" w:name="_GoBack"/>
+                          <w:proofErr w:type="gramStart"/>
                           <w:r>
                             <w:rPr>
                               <w:rFonts w:ascii="Times New Roman" w:hAnsi="Times New Roman" w:cs="Times New Roman"/>
                               <w:i/>
-                              <w:sz w:val="18"/>
+                              <w:sz w:val="20"/>
                             </w:rPr>
                             <w:t>x</w:t>
                           </w:r>
+                          <w:bookmarkEnd w:id="1"/>
+                          <w:proofErr w:type="gramEnd"/>
                         </w:p>
                       </w:txbxContent>
                     </v:textbox>
                   </v:shape>
                 </v:group>
-                <v:group id="Group 58" o:spid="_x0000_s1033" style="position:absolute;top:561;width:2279;height:18205" coordsize="2279,18205" o:gfxdata="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">
-                  <v:shape id="Straight Arrow Connector 10" o:spid="_x0000_s1034" type="#_x0000_t32" style="position:absolute;left:1203;width:0;height:18205;visibility:visible;mso-wrap-style:square" o:connectortype="straight" o:gfxdata="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" strokecolor="black [3213]">
+                <v:group id="Group 58" o:spid="_x0000_s1033" style="position:absolute;top:561;width:2279;height:18205" coordsize="2279,18205" o:gfxdata="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">
+                  <v:shape id="Straight Arrow Connector 10" o:spid="_x0000_s1034" type="#_x0000_t32" style="position:absolute;left:1203;width:0;height:18205;visibility:visible;mso-wrap-style:square" o:connectortype="straight" o:gfxdata="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" strokecolor="black [3213]">
                     <v:stroke startarrow="open" startarrowwidth="narrow" startarrowlength="short" endarrow="open" endarrowwidth="narrow" endarrowlength="short"/>
                   </v:shape>
-                  <v:shape id="Text Box 9" o:spid="_x0000_s1035" type="#_x0000_t202" style="position:absolute;top:6978;width:2279;height:2597;visibility:visible;mso-wrap-style:square;v-text-anchor:top" o:gfxdata="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" stroked="f">
+                  <v:shape id="Text Box 9" o:spid="_x0000_s1035" type="#_x0000_t202" style="position:absolute;top:6978;width:2279;height:2597;visibility:visible;mso-wrap-style:square;v-text-anchor:top" o:gfxdata="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" stroked="f">
                     <v:textbox>
                       <w:txbxContent>
                         <w:p>
@@ -1391,14 +1429,14 @@
                             <w:rPr>
                               <w:rFonts w:ascii="Times New Roman" w:hAnsi="Times New Roman" w:cs="Times New Roman"/>
                               <w:i/>
-                              <w:sz w:val="18"/>
+                              <w:sz w:val="20"/>
                             </w:rPr>
                           </w:pPr>
                           <w:r>
                             <w:rPr>
                               <w:rFonts w:ascii="Times New Roman" w:hAnsi="Times New Roman" w:cs="Times New Roman"/>
                               <w:i/>
-                              <w:sz w:val="18"/>
+                              <w:sz w:val="20"/>
                             </w:rPr>
                             <w:t>L</w:t>
                           </w:r>
@@ -1407,82 +1445,106 @@
                     </v:textbox>
                   </v:shape>
                 </v:group>
-                <v:group id="Group 54" o:spid="_x0000_s1036" style="position:absolute;left:2727;top:561;width:1079;height:18205" coordsize="1079,18205" o:gfxdata="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">
-                  <v:rect id="Rectangle 9" o:spid="_x0000_s1037" style="position:absolute;width:1079;height:18205;visibility:visible;mso-wrap-style:square;v-text-anchor:middle" o:gfxdata="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" fillcolor="#bfbfbf [2412]" strokecolor="black [3213]" strokeweight="1pt"/>
-                  <v:group id="Group 53" o:spid="_x0000_s1038" style="position:absolute;left:120;top:842;width:875;height:17158" coordsize="875,17158" o:gfxdata="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">
-                    <v:group id="Group 19" o:spid="_x0000_s1039" style="position:absolute;left:240;width:635;height:635" coordsize="63500,63500" o:gfxdata="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">
-                      <v:line id="Straight Connector 17" o:spid="_x0000_s1040" style="position:absolute;visibility:visible;mso-wrap-style:square" from="0,31749" to="63500,31749" o:connectortype="straight" o:gfxdata="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" strokecolor="black [3213]"/>
-                      <v:line id="Straight Connector 18" o:spid="_x0000_s1041" style="position:absolute;rotation:90;visibility:visible;mso-wrap-style:square" from="-1,31750" to="63499,31750" o:connectortype="straight" o:gfxdata="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" strokecolor="black [3213]"/>
+                <v:group id="Group 54" o:spid="_x0000_s1036" style="position:absolute;left:2727;top:561;width:1079;height:18205" coordsize="1079,18205" o:gfxdata="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">
+                  <v:rect id="Rectangle 9" o:spid="_x0000_s1037" style="position:absolute;width:1079;height:18205;visibility:visible;mso-wrap-style:square;v-text-anchor:middle" o:gfxdata="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" fillcolor="#bfbfbf [2412]" strokecolor="black [3213]" strokeweight="1pt"/>
+                  <v:group id="Group 53" o:spid="_x0000_s1038" style="position:absolute;left:120;top:842;width:875;height:17158" coordsize="875,17158" o:gfxdata="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">
+                    <v:group id="Group 19" o:spid="_x0000_s1039" style="position:absolute;left:240;width:635;height:635" coordsize="63500,63500" o:gfxdata="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">
+                      <v:line id="Straight Connector 17" o:spid="_x0000_s1040" style="position:absolute;visibility:visible;mso-wrap-style:square" from="0,31749" to="63500,31749" o:connectortype="straight" o:gfxdata="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" strokecolor="black [3213]"/>
+                      <v:line id="Straight Connector 18" o:spid="_x0000_s1041" style="position:absolute;rotation:90;visibility:visible;mso-wrap-style:square" from="-1,31750" to="63499,31750" o:connectortype="straight" o:gfxdata="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" strokecolor="black [3213]"/>
                     </v:group>
-                    <v:group id="Group 20" o:spid="_x0000_s1042" style="position:absolute;left:160;top:3569;width:635;height:635" coordsize="63500,63500" o:gfxdata="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">
-                      <v:line id="Straight Connector 21" o:spid="_x0000_s1043" style="position:absolute;visibility:visible;mso-wrap-style:square" from="0,31749" to="63500,31749" o:connectortype="straight" o:gfxdata="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" strokecolor="black [3213]"/>
-                      <v:line id="Straight Connector 22" o:spid="_x0000_s1044" style="position:absolute;rotation:90;visibility:visible;mso-wrap-style:square" from="-1,31750" to="63499,31750" o:connectortype="straight" o:gfxdata="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" strokecolor="black [3213]"/>
+                    <v:group id="Group 20" o:spid="_x0000_s1042" style="position:absolute;left:160;top:3569;width:635;height:635" coordsize="63500,63500" o:gfxdata="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">
+                      <v:line id="Straight Connector 21" o:spid="_x0000_s1043" style="position:absolute;visibility:visible;mso-wrap-style:square" from="0,31749" to="63500,31749" o:connectortype="straight" o:gfxdata="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" strokecolor="black [3213]"/>
+                      <v:line id="Straight Connector 22" o:spid="_x0000_s1044" style="position:absolute;rotation:90;visibility:visible;mso-wrap-style:square" from="-1,31750" to="63499,31750" o:connectortype="straight" o:gfxdata="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" strokecolor="black [3213]"/>
                     </v:group>
-                    <v:group id="Group 23" o:spid="_x0000_s1045" style="position:absolute;left:120;top:1804;width:635;height:635" coordsize="63500,63500" o:gfxdata="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">
-                      <v:line id="Straight Connector 24" o:spid="_x0000_s1046" style="position:absolute;visibility:visible;mso-wrap-style:square" from="0,31749" to="63500,31749" o:connectortype="straight" o:gfxdata="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" strokecolor="black [3213]"/>
-                      <v:line id="Straight Connector 25" o:spid="_x0000_s1047" style="position:absolute;rotation:90;visibility:visible;mso-wrap-style:square" from="-1,31750" to="63499,31750" o:connectortype="straight" o:gfxdata="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" strokecolor="black [3213]"/>
+                    <v:group id="Group 23" o:spid="_x0000_s1045" style="position:absolute;left:120;top:1804;width:635;height:635" coordsize="63500,63500" o:gfxdata="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">
+                      <v:line id="Straight Connector 24" o:spid="_x0000_s1046" style="position:absolute;visibility:visible;mso-wrap-style:square" from="0,31749" to="63500,31749" o:connectortype="straight" o:gfxdata="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" strokecolor="black [3213]"/>
+                      <v:line id="Straight Connector 25" o:spid="_x0000_s1047" style="position:absolute;rotation:90;visibility:visible;mso-wrap-style:square" from="-1,31750" to="63499,31750" o:connectortype="straight" o:gfxdata="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" strokecolor="black [3213]"/>
                     </v:group>
-                    <v:group id="Group 26" o:spid="_x0000_s1048" style="position:absolute;left:240;top:5775;width:635;height:635" coordsize="63500,63500" o:gfxdata="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">
-                      <v:line id="Straight Connector 27" o:spid="_x0000_s1049" style="position:absolute;visibility:visible;mso-wrap-style:square" from="0,31749" to="63500,31749" o:connectortype="straight" o:gfxdata="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" strokecolor="black [3213]"/>
-                      <v:line id="Straight Connector 28" o:spid="_x0000_s1050" style="position:absolute;rotation:90;visibility:visible;mso-wrap-style:square" from="-1,31750" to="63499,31750" o:connectortype="straight" o:gfxdata="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" strokecolor="black [3213]"/>
+                    <v:group id="Group 26" o:spid="_x0000_s1048" style="position:absolute;left:240;top:5775;width:635;height:635" coordsize="63500,63500" o:gfxdata="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">
+                      <v:line id="Straight Connector 27" o:spid="_x0000_s1049" style="position:absolute;visibility:visible;mso-wrap-style:square" from="0,31749" to="63500,31749" o:connectortype="straight" o:gfxdata="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" strokecolor="black [3213]"/>
+                      <v:line id="Straight Connector 28" o:spid="_x0000_s1050" style="position:absolute;rotation:90;visibility:visible;mso-wrap-style:square" from="-1,31750" to="63499,31750" o:connectortype="straight" o:gfxdata="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" strokecolor="black [3213]"/>
                     </v:group>
-                    <v:group id="Group 29" o:spid="_x0000_s1051" style="position:absolute;left:40;top:7499;width:635;height:635" coordsize="63500,63500" o:gfxdata="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">
-                      <v:line id="Straight Connector 30" o:spid="_x0000_s1052" style="position:absolute;visibility:visible;mso-wrap-style:square" from="0,31749" to="63500,31749" o:connectortype="straight" o:gfxdata="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" strokecolor="black [3213]"/>
-                      <v:line id="Straight Connector 31" o:spid="_x0000_s1053" style="position:absolute;rotation:90;visibility:visible;mso-wrap-style:square" from="-1,31750" to="63499,31750" o:connectortype="straight" o:gfxdata="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" strokecolor="black [3213]"/>
+                    <v:group id="Group 29" o:spid="_x0000_s1051" style="position:absolute;left:40;top:7499;width:635;height:635" coordsize="63500,63500" o:gfxdata="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">
+                      <v:line id="Straight Connector 30" o:spid="_x0000_s1052" style="position:absolute;visibility:visible;mso-wrap-style:square" from="0,31749" to="63500,31749" o:connectortype="straight" o:gfxdata="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" strokecolor="black [3213]"/>
+                      <v:line id="Straight Connector 31" o:spid="_x0000_s1053" style="position:absolute;rotation:90;visibility:visible;mso-wrap-style:square" from="-1,31750" to="63499,31750" o:connectortype="straight" o:gfxdata="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" strokecolor="black [3213]"/>
                     </v:group>
-                    <v:group id="Group 32" o:spid="_x0000_s1054" style="position:absolute;left:240;top:9745;width:635;height:635" coordsize="63500,63500" o:gfxdata="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">
-                      <v:line id="Straight Connector 33" o:spid="_x0000_s1055" style="position:absolute;visibility:visible;mso-wrap-style:square" from="0,31749" to="63500,31749" o:connectortype="straight" o:gfxdata="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" strokecolor="black [3213]"/>
-                      <v:line id="Straight Connector 34" o:spid="_x0000_s1056" style="position:absolute;rotation:90;visibility:visible;mso-wrap-style:square" from="-1,31750" to="63499,31750" o:connectortype="straight" o:gfxdata="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" strokecolor="black [3213]"/>
+                    <v:group id="Group 32" o:spid="_x0000_s1054" style="position:absolute;left:240;top:9745;width:635;height:635" coordsize="63500,63500" o:gfxdata="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">
+                      <v:line id="Straight Connector 33" o:spid="_x0000_s1055" style="position:absolute;visibility:visible;mso-wrap-style:square" from="0,31749" to="63500,31749" o:connectortype="straight" o:gfxdata="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" strokecolor="black [3213]"/>
+                      <v:line id="Straight Connector 34" o:spid="_x0000_s1056" style="position:absolute;rotation:90;visibility:visible;mso-wrap-style:square" from="-1,31750" to="63499,31750" o:connectortype="straight" o:gfxdata="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" strokecolor="black [3213]"/>
                     </v:group>
-                    <v:group id="Group 35" o:spid="_x0000_s1057" style="position:absolute;top:11790;width:635;height:635" coordsize="63500,63500" o:gfxdata="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">
-                      <v:line id="Straight Connector 36" o:spid="_x0000_s1058" style="position:absolute;visibility:visible;mso-wrap-style:square" from="0,31749" to="63500,31749" o:connectortype="straight" o:gfxdata="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" strokecolor="black [3213]"/>
-                      <v:line id="Straight Connector 37" o:spid="_x0000_s1059" style="position:absolute;rotation:90;visibility:visible;mso-wrap-style:square" from="-1,31750" to="63499,31750" o:connectortype="straight" o:gfxdata="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" strokecolor="black [3213]"/>
+                    <v:group id="Group 35" o:spid="_x0000_s1057" style="position:absolute;top:11790;width:635;height:635" coordsize="63500,63500" o:gfxdata="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">
+                      <v:line id="Straight Connector 36" o:spid="_x0000_s1058" style="position:absolute;visibility:visible;mso-wrap-style:square" from="0,31749" to="63500,31749" o:connectortype="straight" o:gfxdata="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" strokecolor="black [3213]"/>
+                      <v:line id="Straight Connector 37" o:spid="_x0000_s1059" style="position:absolute;rotation:90;visibility:visible;mso-wrap-style:square" from="-1,31750" to="63499,31750" o:connectortype="straight" o:gfxdata="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" strokecolor="black [3213]"/>
                     </v:group>
-                    <v:group id="Group 41" o:spid="_x0000_s1060" style="position:absolute;left:120;top:13114;width:635;height:635" coordsize="63500,63500" o:gfxdata="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">
-                      <v:line id="Straight Connector 42" o:spid="_x0000_s1061" style="position:absolute;visibility:visible;mso-wrap-style:square" from="0,31749" to="63500,31749" o:connectortype="straight" o:gfxdata="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" strokecolor="black [3213]"/>
-                      <v:line id="Straight Connector 43" o:spid="_x0000_s1062" style="position:absolute;rotation:90;visibility:visible;mso-wrap-style:square" from="-1,31750" to="63499,31750" o:connectortype="straight" o:gfxdata="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" strokecolor="black [3213]"/>
+                    <v:group id="Group 41" o:spid="_x0000_s1060" style="position:absolute;left:120;top:13114;width:635;height:635" coordsize="63500,63500" o:gfxdata="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">
+                      <v:line id="Straight Connector 42" o:spid="_x0000_s1061" style="position:absolute;visibility:visible;mso-wrap-style:square" from="0,31749" to="63500,31749" o:connectortype="straight" o:gfxdata="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" strokecolor="black [3213]"/>
+                      <v:line id="Straight Connector 43" o:spid="_x0000_s1062" style="position:absolute;rotation:90;visibility:visible;mso-wrap-style:square" from="-1,31750" to="63499,31750" o:connectortype="straight" o:gfxdata="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" strokecolor="black [3213]"/>
                     </v:group>
-                    <v:group id="Group 44" o:spid="_x0000_s1063" style="position:absolute;left:40;top:16523;width:635;height:635" coordsize="63500,63500" o:gfxdata="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">
-                      <v:line id="Straight Connector 45" o:spid="_x0000_s1064" style="position:absolute;visibility:visible;mso-wrap-style:square" from="0,31749" to="63500,31749" o:connectortype="straight" o:gfxdata="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" strokecolor="black [3213]"/>
-                      <v:line id="Straight Connector 46" o:spid="_x0000_s1065" style="position:absolute;rotation:90;visibility:visible;mso-wrap-style:square" from="-1,31750" to="63499,31750" o:connectortype="straight" o:gfxdata="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" strokecolor="black [3213]"/>
+                    <v:group id="Group 44" o:spid="_x0000_s1063" style="position:absolute;left:40;top:16523;width:635;height:635" coordsize="63500,63500" o:gfxdata="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">
+                      <v:line id="Straight Connector 45" o:spid="_x0000_s1064" style="position:absolute;visibility:visible;mso-wrap-style:square" from="0,31749" to="63500,31749" o:connectortype="straight" o:gfxdata="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" strokecolor="black [3213]"/>
+                      <v:line id="Straight Connector 46" o:spid="_x0000_s1065" style="position:absolute;rotation:90;visibility:visible;mso-wrap-style:square" from="-1,31750" to="63499,31750" o:connectortype="straight" o:gfxdata="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" strokecolor="black [3213]"/>
                     </v:group>
-                    <v:group id="Group 47" o:spid="_x0000_s1066" style="position:absolute;left:160;top:14558;width:635;height:635" coordsize="63500,63500" o:gfxdata="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">
-                      <v:line id="Straight Connector 48" o:spid="_x0000_s1067" style="position:absolute;visibility:visible;mso-wrap-style:square" from="0,31749" to="63500,31749" o:connectortype="straight" o:gfxdata="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" strokecolor="black [3213]"/>
-                      <v:line id="Straight Connector 49" o:spid="_x0000_s1068" style="position:absolute;rotation:90;visibility:visible;mso-wrap-style:square" from="-1,31750" to="63499,31750" o:connectortype="straight" o:gfxdata="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" strokecolor="black [3213]"/>
+                    <v:group id="Group 47" o:spid="_x0000_s1066" style="position:absolute;left:160;top:14558;width:635;height:635" coordsize="63500,63500" o:gfxdata="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">
+                      <v:line id="Straight Connector 48" o:spid="_x0000_s1067" style="position:absolute;visibility:visible;mso-wrap-style:square" from="0,31749" to="63500,31749" o:connectortype="straight" o:gfxdata="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" strokecolor="black [3213]"/>
+                      <v:line id="Straight Connector 49" o:spid="_x0000_s1068" style="position:absolute;rotation:90;visibility:visible;mso-wrap-style:square" from="-1,31750" to="63499,31750" o:connectortype="straight" o:gfxdata="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" strokecolor="black [3213]"/>
                     </v:group>
                   </v:group>
                 </v:group>
-                <v:group id="Group 55" o:spid="_x0000_s1069" style="position:absolute;left:3328;width:10267;height:2644" coordsize="10266,2644" o:gfxdata="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">
-                  <v:shape id="Text Box 9" o:spid="_x0000_s1070" type="#_x0000_t202" style="position:absolute;left:2125;width:8141;height:2597;visibility:visible;mso-wrap-style:square;v-text-anchor:top" o:gfxdata="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" stroked="f">
+                <v:group id="Group 55" o:spid="_x0000_s1069" style="position:absolute;left:3955;top:965;width:12056;height:3818" coordorigin="626,965" coordsize="12056,3818" o:gfxdata="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">
+                  <v:shape id="Text Box 9" o:spid="_x0000_s1070" type="#_x0000_t202" style="position:absolute;left:3293;top:965;width:9390;height:2597;visibility:visible;mso-wrap-style:square;v-text-anchor:top" o:gfxdata="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" stroked="f">
                     <v:textbox>
                       <w:txbxContent>
                         <w:p>
                           <w:pPr>
                             <w:rPr>
                               <w:rFonts w:ascii="Times New Roman" w:hAnsi="Times New Roman" w:cs="Times New Roman"/>
-                              <w:sz w:val="16"/>
+                              <w:sz w:val="20"/>
                             </w:rPr>
                           </w:pPr>
+                          <w:proofErr w:type="gramStart"/>
                           <w:r>
                             <w:rPr>
-                              <w:rFonts w:ascii="Times New Roman" w:hAnsi="Times New Roman" w:cs="Times New Roman"/>
-                              <w:sz w:val="16"/>
+                              <w:rFonts w:cstheme="minorHAnsi"/>
+                              <w:sz w:val="20"/>
                             </w:rPr>
-                            <w:t xml:space="preserve">Total charge </w:t>
+                            <w:t>t</w:t>
+                          </w:r>
+                          <w:r>
+                            <w:rPr>
+                              <w:rFonts w:cstheme="minorHAnsi"/>
+                              <w:sz w:val="20"/>
+                            </w:rPr>
+                            <w:t>otal</w:t>
+                          </w:r>
+                          <w:proofErr w:type="gramEnd"/>
+                          <w:r>
+                            <w:rPr>
+                              <w:rFonts w:cstheme="minorHAnsi"/>
+                              <w:sz w:val="20"/>
+                            </w:rPr>
+                            <w:t xml:space="preserve"> charge</w:t>
                           </w:r>
                           <w:r>
                             <w:rPr>
                               <w:rFonts w:ascii="Times New Roman" w:hAnsi="Times New Roman" w:cs="Times New Roman"/>
-                              <w:i/>
-                              <w:sz w:val="16"/>
+                              <w:sz w:val="20"/>
                             </w:rPr>
-                            <w:t>Q</w:t>
+                            <w:t xml:space="preserve"> </w:t>
                           </w:r>
+                          <m:oMath>
+                            <m:r>
+                              <w:rPr>
+                                <w:rFonts w:ascii="Cambria Math" w:hAnsi="Cambria Math" w:cs="Times New Roman"/>
+                                <w:sz w:val="20"/>
+                              </w:rPr>
+                              <m:t>Q</m:t>
+                            </m:r>
+                          </m:oMath>
                         </w:p>
                       </w:txbxContent>
                     </v:textbox>
                   </v:shape>
-                  <v:line id="Straight Connector 51" o:spid="_x0000_s1071" style="position:absolute;flip:y;visibility:visible;mso-wrap-style:square" from="0,1203" to="2838,2644" o:connectortype="straight" o:gfxdata="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" strokecolor="black [3213]" strokeweight=".5pt"/>
+                  <v:line id="Straight Connector 51" o:spid="_x0000_s1071" style="position:absolute;flip:y;visibility:visible;mso-wrap-style:square" from="626,2473" to="3498,4783" o:connectortype="straight" o:gfxdata="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" strokecolor="black [3213]" strokeweight=".5pt"/>
                 </v:group>
               </v:group>
             </w:pict>
@@ -1491,497 +1553,147 @@
       </w:r>
       <w:r>
         <w:rPr>
-          <w:rFonts w:ascii="Times New Roman" w:hAnsi="Times New Roman" w:cs="Times New Roman"/>
           <w:noProof/>
-          <w:sz w:val="24"/>
-          <w:szCs w:val="24"/>
         </w:rPr>
         <mc:AlternateContent>
-          <mc:Choice Requires="wpg">
+          <mc:Choice Requires="wps">
             <w:drawing>
-              <wp:anchor distT="0" distB="0" distL="114300" distR="114300" simplePos="0" relativeHeight="251661312" behindDoc="0" locked="0" layoutInCell="1" allowOverlap="1" wp14:anchorId="4624F426" wp14:editId="12B74095">
+              <wp:anchor distT="0" distB="0" distL="114300" distR="114300" simplePos="0" relativeHeight="251660288" behindDoc="0" locked="0" layoutInCell="1" allowOverlap="1" wp14:anchorId="55436ED3" wp14:editId="16FF7743">
                 <wp:simplePos x="0" y="0"/>
                 <wp:positionH relativeFrom="column">
-                  <wp:posOffset>789940</wp:posOffset>
+                  <wp:posOffset>790832</wp:posOffset>
                 </wp:positionH>
                 <wp:positionV relativeFrom="paragraph">
-                  <wp:posOffset>729815</wp:posOffset>
+                  <wp:posOffset>601361</wp:posOffset>
                 </wp:positionV>
-                <wp:extent cx="1624931" cy="1983105"/>
-                <wp:effectExtent l="0" t="0" r="0" b="0"/>
+                <wp:extent cx="259492" cy="33363"/>
+                <wp:effectExtent l="0" t="0" r="26670" b="24130"/>
                 <wp:wrapNone/>
-                <wp:docPr id="3" name="Group 3"/>
+                <wp:docPr id="38" name="Straight Connector 38"/>
                 <wp:cNvGraphicFramePr/>
                 <a:graphic xmlns:a="http://schemas.openxmlformats.org/drawingml/2006/main">
-                  <a:graphicData uri="http://schemas.microsoft.com/office/word/2010/wordprocessingGroup">
-                    <wpg:wgp>
-                      <wpg:cNvGrpSpPr/>
-                      <wpg:grpSpPr>
-                        <a:xfrm>
+                  <a:graphicData uri="http://schemas.microsoft.com/office/word/2010/wordprocessingShape">
+                    <wps:wsp>
+                      <wps:cNvCnPr/>
+                      <wps:spPr>
+                        <a:xfrm flipV="1">
                           <a:off x="0" y="0"/>
-                          <a:ext cx="1624931" cy="1983105"/>
-                          <a:chOff x="0" y="0"/>
-                          <a:chExt cx="1624931" cy="1983105"/>
+                          <a:ext cx="259492" cy="33363"/>
                         </a:xfrm>
-                      </wpg:grpSpPr>
-                      <wpg:grpSp>
-                        <wpg:cNvPr id="4" name="Group 4"/>
-                        <wpg:cNvGrpSpPr>
-                          <a:grpSpLocks/>
-                        </wpg:cNvGrpSpPr>
-                        <wpg:grpSpPr bwMode="auto">
-                          <a:xfrm>
-                            <a:off x="12031" y="0"/>
-                            <a:ext cx="1612900" cy="1983105"/>
-                            <a:chOff x="8895" y="541"/>
-                            <a:chExt cx="2540" cy="3123"/>
-                          </a:xfrm>
-                        </wpg:grpSpPr>
-                        <wpg:grpSp>
-                          <wpg:cNvPr id="5" name="Group 6"/>
-                          <wpg:cNvGrpSpPr>
-                            <a:grpSpLocks/>
-                          </wpg:cNvGrpSpPr>
-                          <wpg:grpSpPr bwMode="auto">
-                            <a:xfrm>
-                              <a:off x="8895" y="541"/>
-                              <a:ext cx="2540" cy="3123"/>
-                              <a:chOff x="8355" y="589"/>
-                              <a:chExt cx="2540" cy="3123"/>
-                            </a:xfrm>
-                          </wpg:grpSpPr>
-                          <pic:pic xmlns:pic="http://schemas.openxmlformats.org/drawingml/2006/picture">
-                            <pic:nvPicPr>
-                              <pic:cNvPr id="6" name="Picture 7" descr="26_13"/>
-                              <pic:cNvPicPr>
-                                <a:picLocks noChangeAspect="1" noChangeArrowheads="1"/>
-                              </pic:cNvPicPr>
-                            </pic:nvPicPr>
-                            <pic:blipFill>
-                              <a:blip r:embed="rId5" cstate="print">
-                                <a:extLst>
-                                  <a:ext uri="{28A0092B-C50C-407E-A947-70E740481C1C}">
-                                    <a14:useLocalDpi xmlns:a14="http://schemas.microsoft.com/office/drawing/2010/main" val="0"/>
-                                  </a:ext>
-                                </a:extLst>
-                              </a:blip>
-                              <a:srcRect b="5449"/>
-                              <a:stretch>
-                                <a:fillRect/>
-                              </a:stretch>
-                            </pic:blipFill>
-                            <pic:spPr bwMode="auto">
-                              <a:xfrm>
-                                <a:off x="8355" y="589"/>
-                                <a:ext cx="2540" cy="3123"/>
-                              </a:xfrm>
-                              <a:prstGeom prst="rect">
-                                <a:avLst/>
-                              </a:prstGeom>
-                              <a:noFill/>
-                              <a:ln>
-                                <a:noFill/>
-                              </a:ln>
-                              <a:extLst>
-                                <a:ext uri="{909E8E84-426E-40DD-AFC4-6F175D3DCCD1}">
-                                  <a14:hiddenFill xmlns:a14="http://schemas.microsoft.com/office/drawing/2010/main">
-                                    <a:solidFill>
-                                      <a:srgbClr val="FFFFFF"/>
-                                    </a:solidFill>
-                                  </a14:hiddenFill>
-                                </a:ext>
-                                <a:ext uri="{91240B29-F687-4F45-9708-019B960494DF}">
-                                  <a14:hiddenLine xmlns:a14="http://schemas.microsoft.com/office/drawing/2010/main" w="9525">
-                                    <a:solidFill>
-                                      <a:srgbClr val="000000"/>
-                                    </a:solidFill>
-                                    <a:miter lim="800000"/>
-                                    <a:headEnd/>
-                                    <a:tailEnd/>
-                                  </a14:hiddenLine>
-                                </a:ext>
-                              </a:extLst>
-                            </pic:spPr>
-                          </pic:pic>
-                          <wps:wsp>
-                            <wps:cNvPr id="7" name="Rectangle 8"/>
-                            <wps:cNvSpPr>
-                              <a:spLocks noChangeArrowheads="1"/>
-                            </wps:cNvSpPr>
-                            <wps:spPr bwMode="auto">
-                              <a:xfrm>
-                                <a:off x="9588" y="1951"/>
-                                <a:ext cx="129" cy="126"/>
-                              </a:xfrm>
-                              <a:prstGeom prst="rect">
-                                <a:avLst/>
-                              </a:prstGeom>
-                              <a:solidFill>
-                                <a:srgbClr val="FFFFFF"/>
-                              </a:solidFill>
-                              <a:ln>
-                                <a:noFill/>
-                              </a:ln>
-                              <a:extLst>
-                                <a:ext uri="{91240B29-F687-4F45-9708-019B960494DF}">
-                                  <a14:hiddenLine xmlns:a14="http://schemas.microsoft.com/office/drawing/2010/main" w="9525">
-                                    <a:solidFill>
-                                      <a:srgbClr val="000000"/>
-                                    </a:solidFill>
-                                    <a:miter lim="800000"/>
-                                    <a:headEnd/>
-                                    <a:tailEnd/>
-                                  </a14:hiddenLine>
-                                </a:ext>
-                              </a:extLst>
-                            </wps:spPr>
-                            <wps:bodyPr rot="0" vert="horz" wrap="square" lIns="91440" tIns="45720" rIns="91440" bIns="45720" anchor="t" anchorCtr="0" upright="1">
-                              <a:noAutofit/>
-                            </wps:bodyPr>
-                          </wps:wsp>
-                        </wpg:grpSp>
-                        <wps:wsp>
-                          <wps:cNvPr id="8" name="Text Box 9"/>
-                          <wps:cNvSpPr txBox="1">
-                            <a:spLocks noChangeArrowheads="1"/>
-                          </wps:cNvSpPr>
-                          <wps:spPr bwMode="auto">
-                            <a:xfrm>
-                              <a:off x="10013" y="1858"/>
-                              <a:ext cx="360" cy="409"/>
-                            </a:xfrm>
-                            <a:prstGeom prst="rect">
-                              <a:avLst/>
-                            </a:prstGeom>
-                            <a:solidFill>
-                              <a:srgbClr val="FFFFFF"/>
-                            </a:solidFill>
-                            <a:ln>
-                              <a:noFill/>
-                            </a:ln>
-                            <a:extLst>
-                              <a:ext uri="{91240B29-F687-4F45-9708-019B960494DF}">
-                                <a14:hiddenLine xmlns:a14="http://schemas.microsoft.com/office/drawing/2010/main" w="9525">
-                                  <a:solidFill>
-                                    <a:srgbClr val="000000"/>
-                                  </a:solidFill>
-                                  <a:miter lim="800000"/>
-                                  <a:headEnd/>
-                                  <a:tailEnd/>
-                                </a14:hiddenLine>
-                              </a:ext>
-                            </a:extLst>
-                          </wps:spPr>
-                          <wps:txbx>
-                            <w:txbxContent>
-                              <w:p>
-                                <w:pPr>
-                                  <w:rPr>
-                                    <w:rFonts w:ascii="Times New Roman" w:hAnsi="Times New Roman" w:cs="Times New Roman"/>
-                                    <w:i/>
-                                    <w:sz w:val="18"/>
-                                  </w:rPr>
-                                </w:pPr>
-                                <w:r>
-                                  <w:rPr>
-                                    <w:rFonts w:ascii="Times New Roman" w:hAnsi="Times New Roman" w:cs="Times New Roman"/>
-                                    <w:i/>
-                                    <w:sz w:val="18"/>
-                                  </w:rPr>
-                                  <w:t>x</w:t>
-                                </w:r>
-                              </w:p>
-                            </w:txbxContent>
-                          </wps:txbx>
-                          <wps:bodyPr rot="0" vert="horz" wrap="square" lIns="91440" tIns="45720" rIns="91440" bIns="45720" anchor="t" anchorCtr="0" upright="1">
-                            <a:noAutofit/>
-                          </wps:bodyPr>
-                        </wps:wsp>
-                      </wpg:grpSp>
-                      <wps:wsp>
-                        <wps:cNvPr id="1" name="Text Box 9"/>
-                        <wps:cNvSpPr txBox="1">
-                          <a:spLocks noChangeArrowheads="1"/>
-                        </wps:cNvSpPr>
-                        <wps:spPr bwMode="auto">
-                          <a:xfrm>
-                            <a:off x="0" y="729916"/>
-                            <a:ext cx="228600" cy="259715"/>
-                          </a:xfrm>
-                          <a:prstGeom prst="rect">
-                            <a:avLst/>
-                          </a:prstGeom>
+                        <a:prstGeom prst="line">
+                          <a:avLst/>
+                        </a:prstGeom>
+                        <a:ln w="6350">
                           <a:solidFill>
-                            <a:srgbClr val="FFFFFF"/>
+                            <a:schemeClr val="tx1"/>
                           </a:solidFill>
-                          <a:ln>
-                            <a:noFill/>
-                          </a:ln>
-                          <a:extLst>
-                            <a:ext uri="{91240B29-F687-4F45-9708-019B960494DF}">
-                              <a14:hiddenLine xmlns:a14="http://schemas.microsoft.com/office/drawing/2010/main" w="9525">
-                                <a:solidFill>
-                                  <a:srgbClr val="000000"/>
-                                </a:solidFill>
-                                <a:miter lim="800000"/>
-                                <a:headEnd/>
-                                <a:tailEnd/>
-                              </a14:hiddenLine>
-                            </a:ext>
-                          </a:extLst>
-                        </wps:spPr>
-                        <wps:txbx>
-                          <w:txbxContent>
-                            <w:p>
-                              <w:pPr>
-                                <w:rPr>
-                                  <w:rFonts w:ascii="Times New Roman" w:hAnsi="Times New Roman" w:cs="Times New Roman"/>
-                                  <w:i/>
-                                  <w:sz w:val="18"/>
-                                </w:rPr>
-                              </w:pPr>
-                              <w:r>
-                                <w:rPr>
-                                  <w:rFonts w:ascii="Times New Roman" w:hAnsi="Times New Roman" w:cs="Times New Roman"/>
-                                  <w:i/>
-                                  <w:sz w:val="18"/>
-                                </w:rPr>
-                                <w:t>L</w:t>
-                              </w:r>
-                            </w:p>
-                          </w:txbxContent>
-                        </wps:txbx>
-                        <wps:bodyPr rot="0" vert="horz" wrap="square" lIns="91440" tIns="45720" rIns="91440" bIns="45720" anchor="t" anchorCtr="0" upright="1">
-                          <a:noAutofit/>
-                        </wps:bodyPr>
-                      </wps:wsp>
-                      <wps:wsp>
-                        <wps:cNvPr id="2" name="Text Box 9"/>
-                        <wps:cNvSpPr txBox="1">
-                          <a:spLocks noChangeArrowheads="1"/>
-                        </wps:cNvSpPr>
-                        <wps:spPr bwMode="auto">
-                          <a:xfrm>
-                            <a:off x="1263315" y="850232"/>
-                            <a:ext cx="228600" cy="259715"/>
-                          </a:xfrm>
-                          <a:prstGeom prst="rect">
-                            <a:avLst/>
-                          </a:prstGeom>
-                          <a:noFill/>
-                          <a:ln>
-                            <a:noFill/>
-                          </a:ln>
-                          <a:extLst/>
-                        </wps:spPr>
-                        <wps:txbx>
-                          <w:txbxContent>
-                            <w:p>
-                              <w:pPr>
-                                <w:rPr>
-                                  <w:rFonts w:ascii="Times New Roman" w:hAnsi="Times New Roman" w:cs="Times New Roman"/>
-                                  <w:i/>
-                                  <w:sz w:val="18"/>
-                                </w:rPr>
-                              </w:pPr>
-                              <w:r>
-                                <w:rPr>
-                                  <w:rFonts w:ascii="Times New Roman" w:hAnsi="Times New Roman" w:cs="Times New Roman"/>
-                                  <w:i/>
-                                  <w:sz w:val="18"/>
-                                </w:rPr>
-                                <w:t>P</w:t>
-                              </w:r>
-                            </w:p>
-                          </w:txbxContent>
-                        </wps:txbx>
-                        <wps:bodyPr rot="0" vert="horz" wrap="square" lIns="91440" tIns="45720" rIns="91440" bIns="45720" anchor="t" anchorCtr="0" upright="1">
-                          <a:noAutofit/>
-                        </wps:bodyPr>
-                      </wps:wsp>
-                    </wpg:wgp>
+                        </a:ln>
+                      </wps:spPr>
+                      <wps:style>
+                        <a:lnRef idx="1">
+                          <a:schemeClr val="accent1"/>
+                        </a:lnRef>
+                        <a:fillRef idx="0">
+                          <a:schemeClr val="accent1"/>
+                        </a:fillRef>
+                        <a:effectRef idx="0">
+                          <a:schemeClr val="accent1"/>
+                        </a:effectRef>
+                        <a:fontRef idx="minor">
+                          <a:schemeClr val="tx1"/>
+                        </a:fontRef>
+                      </wps:style>
+                      <wps:bodyPr/>
+                    </wps:wsp>
                   </a:graphicData>
                 </a:graphic>
+                <wp14:sizeRelH relativeFrom="margin">
+                  <wp14:pctWidth>0</wp14:pctWidth>
+                </wp14:sizeRelH>
+                <wp14:sizeRelV relativeFrom="margin">
+                  <wp14:pctHeight>0</wp14:pctHeight>
+                </wp14:sizeRelV>
               </wp:anchor>
             </w:drawing>
           </mc:Choice>
           <mc:Fallback>
             <w:pict>
-              <v:group id="Group 3" o:spid="_x0000_s1072" style="position:absolute;margin-left:62.2pt;margin-top:57.45pt;width:127.95pt;height:156.15pt;z-index:251661312" coordsize="16249,19831" o:gfxdata="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">
-                <v:group id="Group 4" o:spid="_x0000_s1073" style="position:absolute;left:120;width:16129;height:19831" coordorigin="8895,541" coordsize="2540,3123" o:gfxdata="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">
-                  <v:group id="Group 6" o:spid="_x0000_s1074" style="position:absolute;left:8895;top:541;width:2540;height:3123" coordorigin="8355,589" coordsize="2540,3123" o:gfxdata="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">
-                    <v:shapetype id="_x0000_t75" coordsize="21600,21600" o:spt="75" o:preferrelative="t" path="m@4@5l@4@11@9@11@9@5xe" filled="f" stroked="f">
-                      <v:stroke joinstyle="miter"/>
-                      <v:formulas>
-                        <v:f eqn="if lineDrawn pixelLineWidth 0"/>
-                        <v:f eqn="sum @0 1 0"/>
-                        <v:f eqn="sum 0 0 @1"/>
-                        <v:f eqn="prod @2 1 2"/>
-                        <v:f eqn="prod @3 21600 pixelWidth"/>
-                        <v:f eqn="prod @3 21600 pixelHeight"/>
-                        <v:f eqn="sum @0 0 1"/>
-                        <v:f eqn="prod @6 1 2"/>
-                        <v:f eqn="prod @7 21600 pixelWidth"/>
-                        <v:f eqn="sum @8 21600 0"/>
-                        <v:f eqn="prod @7 21600 pixelHeight"/>
-                        <v:f eqn="sum @10 21600 0"/>
-                      </v:formulas>
-                      <v:path o:extrusionok="f" gradientshapeok="t" o:connecttype="rect"/>
-                      <o:lock v:ext="edit" aspectratio="t"/>
-                    </v:shapetype>
-                    <v:shape id="Picture 7" o:spid="_x0000_s1075" type="#_x0000_t75" alt="26_13" style="position:absolute;left:8355;top:589;width:2540;height:3123;visibility:visible;mso-wrap-style:square" o:gfxdata="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">
-                      <v:imagedata r:id="rId6" o:title="26_13" cropbottom="3571f"/>
-                    </v:shape>
-                    <v:rect id="Rectangle 8" o:spid="_x0000_s1076" style="position:absolute;left:9588;top:1951;width:129;height:126;visibility:visible;mso-wrap-style:square;v-text-anchor:top" o:gfxdata="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" stroked="f"/>
-                  </v:group>
-                  <v:shape id="Text Box 9" o:spid="_x0000_s1077" type="#_x0000_t202" style="position:absolute;left:10013;top:1858;width:360;height:409;visibility:visible;mso-wrap-style:square;v-text-anchor:top" o:gfxdata="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" stroked="f">
-                    <v:textbox>
-                      <w:txbxContent>
-                        <w:p>
-                          <w:pPr>
-                            <w:rPr>
-                              <w:rFonts w:ascii="Times New Roman" w:hAnsi="Times New Roman" w:cs="Times New Roman"/>
-                              <w:i/>
-                              <w:sz w:val="18"/>
-                            </w:rPr>
-                          </w:pPr>
-                          <w:r>
-                            <w:rPr>
-                              <w:rFonts w:ascii="Times New Roman" w:hAnsi="Times New Roman" w:cs="Times New Roman"/>
-                              <w:i/>
-                              <w:sz w:val="18"/>
-                            </w:rPr>
-                            <w:t>x</w:t>
-                          </w:r>
-                        </w:p>
-                      </w:txbxContent>
-                    </v:textbox>
-                  </v:shape>
-                </v:group>
-                <v:shape id="Text Box 9" o:spid="_x0000_s1078" type="#_x0000_t202" style="position:absolute;top:7299;width:2286;height:2597;visibility:visible;mso-wrap-style:square;v-text-anchor:top" o:gfxdata="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" stroked="f">
-                  <v:textbox>
-                    <w:txbxContent>
-                      <w:p>
-                        <w:pPr>
-                          <w:rPr>
-                            <w:rFonts w:ascii="Times New Roman" w:hAnsi="Times New Roman" w:cs="Times New Roman"/>
-                            <w:i/>
-                            <w:sz w:val="18"/>
-                          </w:rPr>
-                        </w:pPr>
-                        <w:r>
-                          <w:rPr>
-                            <w:rFonts w:ascii="Times New Roman" w:hAnsi="Times New Roman" w:cs="Times New Roman"/>
-                            <w:i/>
-                            <w:sz w:val="18"/>
-                          </w:rPr>
-                          <w:t>L</w:t>
-                        </w:r>
-                      </w:p>
-                    </w:txbxContent>
-                  </v:textbox>
-                </v:shape>
-                <v:shape id="Text Box 9" o:spid="_x0000_s1079" type="#_x0000_t202" style="position:absolute;left:12633;top:8502;width:2286;height:2597;visibility:visible;mso-wrap-style:square;v-text-anchor:top" o:gfxdata="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" filled="f" stroked="f">
-                  <v:textbox>
-                    <w:txbxContent>
-                      <w:p>
-                        <w:pPr>
-                          <w:rPr>
-                            <w:rFonts w:ascii="Times New Roman" w:hAnsi="Times New Roman" w:cs="Times New Roman"/>
-                            <w:i/>
-                            <w:sz w:val="18"/>
-                          </w:rPr>
-                        </w:pPr>
-                        <w:r>
-                          <w:rPr>
-                            <w:rFonts w:ascii="Times New Roman" w:hAnsi="Times New Roman" w:cs="Times New Roman"/>
-                            <w:i/>
-                            <w:sz w:val="18"/>
-                          </w:rPr>
-                          <w:t>P</w:t>
-                        </w:r>
-                      </w:p>
-                    </w:txbxContent>
-                  </v:textbox>
-                </v:shape>
-              </v:group>
+              <v:line w14:anchorId="65C64947" id="Straight Connector 38" o:spid="_x0000_s1026" style="position:absolute;flip:y;z-index:251660288;visibility:visible;mso-wrap-style:square;mso-width-percent:0;mso-height-percent:0;mso-wrap-distance-left:9pt;mso-wrap-distance-top:0;mso-wrap-distance-right:9pt;mso-wrap-distance-bottom:0;mso-position-horizontal:absolute;mso-position-horizontal-relative:text;mso-position-vertical:absolute;mso-position-vertical-relative:text;mso-width-percent:0;mso-height-percent:0;mso-width-relative:margin;mso-height-relative:margin" from="62.25pt,47.35pt" to="82.7pt,50pt" o:gfxdata="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" strokecolor="black [3213]" strokeweight=".5pt"/>
             </w:pict>
           </mc:Fallback>
         </mc:AlternateContent>
       </w:r>
       <w:r>
         <w:rPr>
-          <w:rFonts w:ascii="Times New Roman" w:hAnsi="Times New Roman" w:cs="Times New Roman"/>
-          <w:sz w:val="24"/>
-          <w:szCs w:val="24"/>
+          <w:noProof/>
         </w:rPr>
-        <w:t>The colored figure</w:t>
-      </w:r>
-      <w:r>
-        <w:rPr>
-          <w:rFonts w:ascii="Times New Roman" w:hAnsi="Times New Roman" w:cs="Times New Roman"/>
-          <w:sz w:val="24"/>
-          <w:szCs w:val="24"/>
-        </w:rPr>
-        <w:t>s</w:t>
-      </w:r>
-      <w:r>
-        <w:rPr>
-          <w:rFonts w:ascii="Times New Roman" w:hAnsi="Times New Roman" w:cs="Times New Roman"/>
-          <w:sz w:val="24"/>
-          <w:szCs w:val="24"/>
-        </w:rPr>
-        <w:t xml:space="preserve"> </w:t>
-      </w:r>
-      <w:r>
-        <w:rPr>
-          <w:rFonts w:ascii="Times New Roman" w:hAnsi="Times New Roman" w:cs="Times New Roman"/>
-          <w:sz w:val="24"/>
-          <w:szCs w:val="24"/>
-        </w:rPr>
-        <w:t>are</w:t>
-      </w:r>
-      <w:r>
-        <w:rPr>
-          <w:rFonts w:ascii="Times New Roman" w:hAnsi="Times New Roman" w:cs="Times New Roman"/>
-          <w:sz w:val="24"/>
-          <w:szCs w:val="24"/>
-        </w:rPr>
-        <w:t xml:space="preserve"> from a book (probably Serway) and </w:t>
-      </w:r>
-      <w:r>
-        <w:rPr>
-          <w:rFonts w:ascii="Times New Roman" w:hAnsi="Times New Roman" w:cs="Times New Roman"/>
-          <w:sz w:val="24"/>
-          <w:szCs w:val="24"/>
-        </w:rPr>
-        <w:t>are</w:t>
-      </w:r>
-      <w:r>
-        <w:rPr>
-          <w:rFonts w:ascii="Times New Roman" w:hAnsi="Times New Roman" w:cs="Times New Roman"/>
-          <w:sz w:val="24"/>
-          <w:szCs w:val="24"/>
-        </w:rPr>
-        <w:t>n't ideal.  (Plus color is s</w:t>
-      </w:r>
-      <w:r>
-        <w:rPr>
-          <w:rFonts w:ascii="Times New Roman" w:hAnsi="Times New Roman" w:cs="Times New Roman"/>
-          <w:sz w:val="24"/>
-          <w:szCs w:val="24"/>
-        </w:rPr>
-        <w:t>t</w:t>
-      </w:r>
-      <w:bookmarkStart w:id="0" w:name="_GoBack"/>
-      <w:bookmarkEnd w:id="0"/>
-      <w:r>
-        <w:rPr>
-          <w:rFonts w:ascii="Times New Roman" w:hAnsi="Times New Roman" w:cs="Times New Roman"/>
-          <w:sz w:val="24"/>
-          <w:szCs w:val="24"/>
-        </w:rPr>
-        <w:t>upidly expensive.)</w:t>
+        <mc:AlternateContent>
+          <mc:Choice Requires="wps">
+            <w:drawing>
+              <wp:anchor distT="0" distB="0" distL="114300" distR="114300" simplePos="0" relativeHeight="251665408" behindDoc="0" locked="0" layoutInCell="1" allowOverlap="1" wp14:anchorId="55436ED3" wp14:editId="16FF7743">
+                <wp:simplePos x="0" y="0"/>
+                <wp:positionH relativeFrom="column">
+                  <wp:posOffset>778029</wp:posOffset>
+                </wp:positionH>
+                <wp:positionV relativeFrom="paragraph">
+                  <wp:posOffset>685165</wp:posOffset>
+                </wp:positionV>
+                <wp:extent cx="304800" cy="393065"/>
+                <wp:effectExtent l="0" t="0" r="19050" b="26035"/>
+                <wp:wrapNone/>
+                <wp:docPr id="39" name="Straight Connector 39"/>
+                <wp:cNvGraphicFramePr/>
+                <a:graphic xmlns:a="http://schemas.openxmlformats.org/drawingml/2006/main">
+                  <a:graphicData uri="http://schemas.microsoft.com/office/word/2010/wordprocessingShape">
+                    <wps:wsp>
+                      <wps:cNvCnPr/>
+                      <wps:spPr>
+                        <a:xfrm flipV="1">
+                          <a:off x="0" y="0"/>
+                          <a:ext cx="304800" cy="393065"/>
+                        </a:xfrm>
+                        <a:prstGeom prst="line">
+                          <a:avLst/>
+                        </a:prstGeom>
+                        <a:ln w="6350">
+                          <a:solidFill>
+                            <a:schemeClr val="tx1"/>
+                          </a:solidFill>
+                        </a:ln>
+                      </wps:spPr>
+                      <wps:style>
+                        <a:lnRef idx="1">
+                          <a:schemeClr val="accent1"/>
+                        </a:lnRef>
+                        <a:fillRef idx="0">
+                          <a:schemeClr val="accent1"/>
+                        </a:fillRef>
+                        <a:effectRef idx="0">
+                          <a:schemeClr val="accent1"/>
+                        </a:effectRef>
+                        <a:fontRef idx="minor">
+                          <a:schemeClr val="tx1"/>
+                        </a:fontRef>
+                      </wps:style>
+                      <wps:bodyPr/>
+                    </wps:wsp>
+                  </a:graphicData>
+                </a:graphic>
+                <wp14:sizeRelH relativeFrom="margin">
+                  <wp14:pctWidth>0</wp14:pctWidth>
+                </wp14:sizeRelH>
+                <wp14:sizeRelV relativeFrom="margin">
+                  <wp14:pctHeight>0</wp14:pctHeight>
+                </wp14:sizeRelV>
+              </wp:anchor>
+            </w:drawing>
+          </mc:Choice>
+          <mc:Fallback>
+            <w:pict>
+              <v:line w14:anchorId="597BA7A8" id="Straight Connector 39" o:spid="_x0000_s1026" style="position:absolute;flip:y;z-index:251665408;visibility:visible;mso-wrap-style:square;mso-width-percent:0;mso-height-percent:0;mso-wrap-distance-left:9pt;mso-wrap-distance-top:0;mso-wrap-distance-right:9pt;mso-wrap-distance-bottom:0;mso-position-horizontal:absolute;mso-position-horizontal-relative:text;mso-position-vertical:absolute;mso-position-vertical-relative:text;mso-width-percent:0;mso-height-percent:0;mso-width-relative:margin;mso-height-relative:margin" from="61.25pt,53.95pt" to="85.25pt,84.9pt" o:gfxdata="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" strokecolor="black [3213]" strokeweight=".5pt"/>
+            </w:pict>
+          </mc:Fallback>
+        </mc:AlternateContent>
       </w:r>
       <w:r>
         <w:rPr>
@@ -2001,7 +1713,7 @@
 </file>
 
 <file path=word/styles.xml><?xml version="1.0" encoding="utf-8"?>
-<w:styles xmlns:mc="http://schemas.openxmlformats.org/markup-compatibility/2006" xmlns:r="http://schemas.openxmlformats.org/officeDocument/2006/relationships" xmlns:w="http://schemas.openxmlformats.org/wordprocessingml/2006/main" xmlns:w14="http://schemas.microsoft.com/office/word/2010/wordml" mc:Ignorable="w14">
+<w:styles xmlns:mc="http://schemas.openxmlformats.org/markup-compatibility/2006" xmlns:r="http://schemas.openxmlformats.org/officeDocument/2006/relationships" xmlns:w="http://schemas.openxmlformats.org/wordprocessingml/2006/main" xmlns:w14="http://schemas.microsoft.com/office/word/2010/wordml" xmlns:w15="http://schemas.microsoft.com/office/word/2012/wordml" xmlns:w16se="http://schemas.microsoft.com/office/word/2015/wordml/symex" mc:Ignorable="w14 w15 w16se">
   <w:docDefaults>
     <w:rPrDefault>
       <w:rPr>
@@ -2017,144 +1729,378 @@
       </w:pPr>
     </w:pPrDefault>
   </w:docDefaults>
-  <w:latentStyles w:defLockedState="0" w:defUIPriority="99" w:defSemiHidden="1" w:defUnhideWhenUsed="1" w:defQFormat="0" w:count="267">
-    <w:lsdException w:name="Normal" w:semiHidden="0" w:uiPriority="0" w:unhideWhenUsed="0" w:qFormat="1"/>
-    <w:lsdException w:name="heading 1" w:semiHidden="0" w:uiPriority="9" w:unhideWhenUsed="0" w:qFormat="1"/>
-    <w:lsdException w:name="heading 2" w:uiPriority="9" w:qFormat="1"/>
-    <w:lsdException w:name="heading 3" w:uiPriority="9" w:qFormat="1"/>
-    <w:lsdException w:name="heading 4" w:uiPriority="9" w:qFormat="1"/>
-    <w:lsdException w:name="heading 5" w:uiPriority="9" w:qFormat="1"/>
-    <w:lsdException w:name="heading 6" w:uiPriority="9" w:qFormat="1"/>
-    <w:lsdException w:name="heading 7" w:uiPriority="9" w:qFormat="1"/>
-    <w:lsdException w:name="heading 8" w:uiPriority="9" w:qFormat="1"/>
-    <w:lsdException w:name="heading 9" w:uiPriority="9" w:qFormat="1"/>
-    <w:lsdException w:name="toc 1" w:uiPriority="39"/>
-    <w:lsdException w:name="toc 2" w:uiPriority="39"/>
-    <w:lsdException w:name="toc 3" w:uiPriority="39"/>
-    <w:lsdException w:name="toc 4" w:uiPriority="39"/>
-    <w:lsdException w:name="toc 5" w:uiPriority="39"/>
-    <w:lsdException w:name="toc 6" w:uiPriority="39"/>
-    <w:lsdException w:name="toc 7" w:uiPriority="39"/>
-    <w:lsdException w:name="toc 8" w:uiPriority="39"/>
-    <w:lsdException w:name="toc 9" w:uiPriority="39"/>
-    <w:lsdException w:name="caption" w:uiPriority="35" w:qFormat="1"/>
-    <w:lsdException w:name="Title" w:semiHidden="0" w:uiPriority="10" w:unhideWhenUsed="0" w:qFormat="1"/>
-    <w:lsdException w:name="Default Paragraph Font" w:uiPriority="1"/>
-    <w:lsdException w:name="Subtitle" w:semiHidden="0" w:uiPriority="11" w:unhideWhenUsed="0" w:qFormat="1"/>
-    <w:lsdException w:name="Strong" w:semiHidden="0" w:uiPriority="22" w:unhideWhenUsed="0" w:qFormat="1"/>
-    <w:lsdException w:name="Emphasis" w:semiHidden="0" w:uiPriority="20" w:unhideWhenUsed="0" w:qFormat="1"/>
-    <w:lsdException w:name="Table Grid" w:semiHidden="0" w:uiPriority="59" w:unhideWhenUsed="0"/>
-    <w:lsdException w:name="Placeholder Text" w:unhideWhenUsed="0"/>
-    <w:lsdException w:name="No Spacing" w:semiHidden="0" w:uiPriority="1" w:unhideWhenUsed="0" w:qFormat="1"/>
-    <w:lsdException w:name="Light Shading" w:semiHidden="0" w:uiPriority="60" w:unhideWhenUsed="0"/>
-    <w:lsdException w:name="Light List" w:semiHidden="0" w:uiPriority="61" w:unhideWhenUsed="0"/>
-    <w:lsdException w:name="Light Grid" w:semiHidden="0" w:uiPriority="62" w:unhideWhenUsed="0"/>
-    <w:lsdException w:name="Medium Shading 1" w:semiHidden="0" w:uiPriority="63" w:unhideWhenUsed="0"/>
-    <w:lsdException w:name="Medium Shading 2" w:semiHidden="0" w:uiPriority="64" w:unhideWhenUsed="0"/>
-    <w:lsdException w:name="Medium List 1" w:semiHidden="0" w:uiPriority="65" w:unhideWhenUsed="0"/>
-    <w:lsdException w:name="Medium List 2" w:semiHidden="0" w:uiPriority="66" w:unhideWhenUsed="0"/>
-    <w:lsdException w:name="Medium Grid 1" w:semiHidden="0" w:uiPriority="67" w:unhideWhenUsed="0"/>
-    <w:lsdException w:name="Medium Grid 2" w:semiHidden="0" w:uiPriority="68" w:unhideWhenUsed="0"/>
-    <w:lsdException w:name="Medium Grid 3" w:semiHidden="0" w:uiPriority="69" w:unhideWhenUsed="0"/>
-    <w:lsdException w:name="Dark List" w:semiHidden="0" w:uiPriority="70" w:unhideWhenUsed="0"/>
-    <w:lsdException w:name="Colorful Shading" w:semiHidden="0" w:uiPriority="71" w:unhideWhenUsed="0"/>
-    <w:lsdException w:name="Colorful List" w:semiHidden="0" w:uiPriority="72" w:unhideWhenUsed="0"/>
-    <w:lsdException w:name="Colorful Grid" w:semiHidden="0" w:uiPriority="73" w:unhideWhenUsed="0"/>
-    <w:lsdException w:name="Light Shading Accent 1" w:semiHidden="0" w:uiPriority="60" w:unhideWhenUsed="0"/>
-    <w:lsdException w:name="Light List Accent 1" w:semiHidden="0" w:uiPriority="61" w:unhideWhenUsed="0"/>
-    <w:lsdException w:name="Light Grid Accent 1" w:semiHidden="0" w:uiPriority="62" w:unhideWhenUsed="0"/>
-    <w:lsdException w:name="Medium Shading 1 Accent 1" w:semiHidden="0" w:uiPriority="63" w:unhideWhenUsed="0"/>
-    <w:lsdException w:name="Medium Shading 2 Accent 1" w:semiHidden="0" w:uiPriority="64" w:unhideWhenUsed="0"/>
-    <w:lsdException w:name="Medium List 1 Accent 1" w:semiHidden="0" w:uiPriority="65" w:unhideWhenUsed="0"/>
-    <w:lsdException w:name="Revision" w:unhideWhenUsed="0"/>
-    <w:lsdException w:name="List Paragraph" w:semiHidden="0" w:uiPriority="34" w:unhideWhenUsed="0" w:qFormat="1"/>
-    <w:lsdException w:name="Quote" w:semiHidden="0" w:uiPriority="29" w:unhideWhenUsed="0" w:qFormat="1"/>
-    <w:lsdException w:name="Intense Quote" w:semiHidden="0" w:uiPriority="30" w:unhideWhenUsed="0" w:qFormat="1"/>
-    <w:lsdException w:name="Medium List 2 Accent 1" w:semiHidden="0" w:uiPriority="66" w:unhideWhenUsed="0"/>
-    <w:lsdException w:name="Medium Grid 1 Accent 1" w:semiHidden="0" w:uiPriority="67" w:unhideWhenUsed="0"/>
-    <w:lsdException w:name="Medium Grid 2 Accent 1" w:semiHidden="0" w:uiPriority="68" w:unhideWhenUsed="0"/>
-    <w:lsdException w:name="Medium Grid 3 Accent 1" w:semiHidden="0" w:uiPriority="69" w:unhideWhenUsed="0"/>
-    <w:lsdException w:name="Dark List Accent 1" w:semiHidden="0" w:uiPriority="70" w:unhideWhenUsed="0"/>
-    <w:lsdException w:name="Colorful Shading Accent 1" w:semiHidden="0" w:uiPriority="71" w:unhideWhenUsed="0"/>
-    <w:lsdException w:name="Colorful List Accent 1" w:semiHidden="0" w:uiPriority="72" w:unhideWhenUsed="0"/>
-    <w:lsdException w:name="Colorful Grid Accent 1" w:semiHidden="0" w:uiPriority="73" w:unhideWhenUsed="0"/>
-    <w:lsdException w:name="Light Shading Accent 2" w:semiHidden="0" w:uiPriority="60" w:unhideWhenUsed="0"/>
-    <w:lsdException w:name="Light List Accent 2" w:semiHidden="0" w:uiPriority="61" w:unhideWhenUsed="0"/>
-    <w:lsdException w:name="Light Grid Accent 2" w:semiHidden="0" w:uiPriority="62" w:unhideWhenUsed="0"/>
-    <w:lsdException w:name="Medium Shading 1 Accent 2" w:semiHidden="0" w:uiPriority="63" w:unhideWhenUsed="0"/>
-    <w:lsdException w:name="Medium Shading 2 Accent 2" w:semiHidden="0" w:uiPriority="64" w:unhideWhenUsed="0"/>
-    <w:lsdException w:name="Medium List 1 Accent 2" w:semiHidden="0" w:uiPriority="65" w:unhideWhenUsed="0"/>
-    <w:lsdException w:name="Medium List 2 Accent 2" w:semiHidden="0" w:uiPriority="66" w:unhideWhenUsed="0"/>
-    <w:lsdException w:name="Medium Grid 1 Accent 2" w:semiHidden="0" w:uiPriority="67" w:unhideWhenUsed="0"/>
-    <w:lsdException w:name="Medium Grid 2 Accent 2" w:semiHidden="0" w:uiPriority="68" w:unhideWhenUsed="0"/>
-    <w:lsdException w:name="Medium Grid 3 Accent 2" w:semiHidden="0" w:uiPriority="69" w:unhideWhenUsed="0"/>
-    <w:lsdException w:name="Dark List Accent 2" w:semiHidden="0" w:uiPriority="70" w:unhideWhenUsed="0"/>
-    <w:lsdException w:name="Colorful Shading Accent 2" w:semiHidden="0" w:uiPriority="71" w:unhideWhenUsed="0"/>
-    <w:lsdException w:name="Colorful List Accent 2" w:semiHidden="0" w:uiPriority="72" w:unhideWhenUsed="0"/>
-    <w:lsdException w:name="Colorful Grid Accent 2" w:semiHidden="0" w:uiPriority="73" w:unhideWhenUsed="0"/>
-    <w:lsdException w:name="Light Shading Accent 3" w:semiHidden="0" w:uiPriority="60" w:unhideWhenUsed="0"/>
-    <w:lsdException w:name="Light List Accent 3" w:semiHidden="0" w:uiPriority="61" w:unhideWhenUsed="0"/>
-    <w:lsdException w:name="Light Grid Accent 3" w:semiHidden="0" w:uiPriority="62" w:unhideWhenUsed="0"/>
-    <w:lsdException w:name="Medium Shading 1 Accent 3" w:semiHidden="0" w:uiPriority="63" w:unhideWhenUsed="0"/>
-    <w:lsdException w:name="Medium Shading 2 Accent 3" w:semiHidden="0" w:uiPriority="64" w:unhideWhenUsed="0"/>
-    <w:lsdException w:name="Medium List 1 Accent 3" w:semiHidden="0" w:uiPriority="65" w:unhideWhenUsed="0"/>
-    <w:lsdException w:name="Medium List 2 Accent 3" w:semiHidden="0" w:uiPriority="66" w:unhideWhenUsed="0"/>
-    <w:lsdException w:name="Medium Grid 1 Accent 3" w:semiHidden="0" w:uiPriority="67" w:unhideWhenUsed="0"/>
-    <w:lsdException w:name="Medium Grid 2 Accent 3" w:semiHidden="0" w:uiPriority="68" w:unhideWhenUsed="0"/>
-    <w:lsdException w:name="Medium Grid 3 Accent 3" w:semiHidden="0" w:uiPriority="69" w:unhideWhenUsed="0"/>
-    <w:lsdException w:name="Dark List Accent 3" w:semiHidden="0" w:uiPriority="70" w:unhideWhenUsed="0"/>
-    <w:lsdException w:name="Colorful Shading Accent 3" w:semiHidden="0" w:uiPriority="71" w:unhideWhenUsed="0"/>
-    <w:lsdException w:name="Colorful List Accent 3" w:semiHidden="0" w:uiPriority="72" w:unhideWhenUsed="0"/>
-    <w:lsdException w:name="Colorful Grid Accent 3" w:semiHidden="0" w:uiPriority="73" w:unhideWhenUsed="0"/>
-    <w:lsdException w:name="Light Shading Accent 4" w:semiHidden="0" w:uiPriority="60" w:unhideWhenUsed="0"/>
-    <w:lsdException w:name="Light List Accent 4" w:semiHidden="0" w:uiPriority="61" w:unhideWhenUsed="0"/>
-    <w:lsdException w:name="Light Grid Accent 4" w:semiHidden="0" w:uiPriority="62" w:unhideWhenUsed="0"/>
-    <w:lsdException w:name="Medium Shading 1 Accent 4" w:semiHidden="0" w:uiPriority="63" w:unhideWhenUsed="0"/>
-    <w:lsdException w:name="Medium Shading 2 Accent 4" w:semiHidden="0" w:uiPriority="64" w:unhideWhenUsed="0"/>
-    <w:lsdException w:name="Medium List 1 Accent 4" w:semiHidden="0" w:uiPriority="65" w:unhideWhenUsed="0"/>
-    <w:lsdException w:name="Medium List 2 Accent 4" w:semiHidden="0" w:uiPriority="66" w:unhideWhenUsed="0"/>
-    <w:lsdException w:name="Medium Grid 1 Accent 4" w:semiHidden="0" w:uiPriority="67" w:unhideWhenUsed="0"/>
-    <w:lsdException w:name="Medium Grid 2 Accent 4" w:semiHidden="0" w:uiPriority="68" w:unhideWhenUsed="0"/>
-    <w:lsdException w:name="Medium Grid 3 Accent 4" w:semiHidden="0" w:uiPriority="69" w:unhideWhenUsed="0"/>
-    <w:lsdException w:name="Dark List Accent 4" w:semiHidden="0" w:uiPriority="70" w:unhideWhenUsed="0"/>
-    <w:lsdException w:name="Colorful Shading Accent 4" w:semiHidden="0" w:uiPriority="71" w:unhideWhenUsed="0"/>
-    <w:lsdException w:name="Colorful List Accent 4" w:semiHidden="0" w:uiPriority="72" w:unhideWhenUsed="0"/>
-    <w:lsdException w:name="Colorful Grid Accent 4" w:semiHidden="0" w:uiPriority="73" w:unhideWhenUsed="0"/>
-    <w:lsdException w:name="Light Shading Accent 5" w:semiHidden="0" w:uiPriority="60" w:unhideWhenUsed="0"/>
-    <w:lsdException w:name="Light List Accent 5" w:semiHidden="0" w:uiPriority="61" w:unhideWhenUsed="0"/>
-    <w:lsdException w:name="Light Grid Accent 5" w:semiHidden="0" w:uiPriority="62" w:unhideWhenUsed="0"/>
-    <w:lsdException w:name="Medium Shading 1 Accent 5" w:semiHidden="0" w:uiPriority="63" w:unhideWhenUsed="0"/>
-    <w:lsdException w:name="Medium Shading 2 Accent 5" w:semiHidden="0" w:uiPriority="64" w:unhideWhenUsed="0"/>
-    <w:lsdException w:name="Medium List 1 Accent 5" w:semiHidden="0" w:uiPriority="65" w:unhideWhenUsed="0"/>
-    <w:lsdException w:name="Medium List 2 Accent 5" w:semiHidden="0" w:uiPriority="66" w:unhideWhenUsed="0"/>
-    <w:lsdException w:name="Medium Grid 1 Accent 5" w:semiHidden="0" w:uiPriority="67" w:unhideWhenUsed="0"/>
-    <w:lsdException w:name="Medium Grid 2 Accent 5" w:semiHidden="0" w:uiPriority="68" w:unhideWhenUsed="0"/>
-    <w:lsdException w:name="Medium Grid 3 Accent 5" w:semiHidden="0" w:uiPriority="69" w:unhideWhenUsed="0"/>
-    <w:lsdException w:name="Dark List Accent 5" w:semiHidden="0" w:uiPriority="70" w:unhideWhenUsed="0"/>
-    <w:lsdException w:name="Colorful Shading Accent 5" w:semiHidden="0" w:uiPriority="71" w:unhideWhenUsed="0"/>
-    <w:lsdException w:name="Colorful List Accent 5" w:semiHidden="0" w:uiPriority="72" w:unhideWhenUsed="0"/>
-    <w:lsdException w:name="Colorful Grid Accent 5" w:semiHidden="0" w:uiPriority="73" w:unhideWhenUsed="0"/>
-    <w:lsdException w:name="Light Shading Accent 6" w:semiHidden="0" w:uiPriority="60" w:unhideWhenUsed="0"/>
-    <w:lsdException w:name="Light List Accent 6" w:semiHidden="0" w:uiPriority="61" w:unhideWhenUsed="0"/>
-    <w:lsdException w:name="Light Grid Accent 6" w:semiHidden="0" w:uiPriority="62" w:unhideWhenUsed="0"/>
-    <w:lsdException w:name="Medium Shading 1 Accent 6" w:semiHidden="0" w:uiPriority="63" w:unhideWhenUsed="0"/>
-    <w:lsdException w:name="Medium Shading 2 Accent 6" w:semiHidden="0" w:uiPriority="64" w:unhideWhenUsed="0"/>
-    <w:lsdException w:name="Medium List 1 Accent 6" w:semiHidden="0" w:uiPriority="65" w:unhideWhenUsed="0"/>
-    <w:lsdException w:name="Medium List 2 Accent 6" w:semiHidden="0" w:uiPriority="66" w:unhideWhenUsed="0"/>
-    <w:lsdException w:name="Medium Grid 1 Accent 6" w:semiHidden="0" w:uiPriority="67" w:unhideWhenUsed="0"/>
-    <w:lsdException w:name="Medium Grid 2 Accent 6" w:semiHidden="0" w:uiPriority="68" w:unhideWhenUsed="0"/>
-    <w:lsdException w:name="Medium Grid 3 Accent 6" w:semiHidden="0" w:uiPriority="69" w:unhideWhenUsed="0"/>
-    <w:lsdException w:name="Dark List Accent 6" w:semiHidden="0" w:uiPriority="70" w:unhideWhenUsed="0"/>
-    <w:lsdException w:name="Colorful Shading Accent 6" w:semiHidden="0" w:uiPriority="71" w:unhideWhenUsed="0"/>
-    <w:lsdException w:name="Colorful List Accent 6" w:semiHidden="0" w:uiPriority="72" w:unhideWhenUsed="0"/>
-    <w:lsdException w:name="Colorful Grid Accent 6" w:semiHidden="0" w:uiPriority="73" w:unhideWhenUsed="0"/>
-    <w:lsdException w:name="Subtle Emphasis" w:semiHidden="0" w:uiPriority="19" w:unhideWhenUsed="0" w:qFormat="1"/>
-    <w:lsdException w:name="Intense Emphasis" w:semiHidden="0" w:uiPriority="21" w:unhideWhenUsed="0" w:qFormat="1"/>
-    <w:lsdException w:name="Subtle Reference" w:semiHidden="0" w:uiPriority="31" w:unhideWhenUsed="0" w:qFormat="1"/>
-    <w:lsdException w:name="Intense Reference" w:semiHidden="0" w:uiPriority="32" w:unhideWhenUsed="0" w:qFormat="1"/>
-    <w:lsdException w:name="Book Title" w:semiHidden="0" w:uiPriority="33" w:unhideWhenUsed="0" w:qFormat="1"/>
-    <w:lsdException w:name="Bibliography" w:uiPriority="37"/>
-    <w:lsdException w:name="TOC Heading" w:uiPriority="39" w:qFormat="1"/>
+  <w:latentStyles w:defLockedState="0" w:defUIPriority="99" w:defSemiHidden="0" w:defUnhideWhenUsed="0" w:defQFormat="0" w:count="371">
+    <w:lsdException w:name="Normal" w:uiPriority="0" w:qFormat="1"/>
+    <w:lsdException w:name="heading 1" w:uiPriority="9" w:qFormat="1"/>
+    <w:lsdException w:name="heading 2" w:semiHidden="1" w:uiPriority="9" w:unhideWhenUsed="1" w:qFormat="1"/>
+    <w:lsdException w:name="heading 3" w:semiHidden="1" w:uiPriority="9" w:unhideWhenUsed="1" w:qFormat="1"/>
+    <w:lsdException w:name="heading 4" w:semiHidden="1" w:uiPriority="9" w:unhideWhenUsed="1" w:qFormat="1"/>
+    <w:lsdException w:name="heading 5" w:semiHidden="1" w:uiPriority="9" w:unhideWhenUsed="1" w:qFormat="1"/>
+    <w:lsdException w:name="heading 6" w:semiHidden="1" w:uiPriority="9" w:unhideWhenUsed="1" w:qFormat="1"/>
+    <w:lsdException w:name="heading 7" w:semiHidden="1" w:uiPriority="9" w:unhideWhenUsed="1" w:qFormat="1"/>
+    <w:lsdException w:name="heading 8" w:semiHidden="1" w:uiPriority="9" w:unhideWhenUsed="1" w:qFormat="1"/>
+    <w:lsdException w:name="heading 9" w:semiHidden="1" w:uiPriority="9" w:unhideWhenUsed="1" w:qFormat="1"/>
+    <w:lsdException w:name="index 1" w:semiHidden="1" w:unhideWhenUsed="1"/>
+    <w:lsdException w:name="index 2" w:semiHidden="1" w:unhideWhenUsed="1"/>
+    <w:lsdException w:name="index 3" w:semiHidden="1" w:unhideWhenUsed="1"/>
+    <w:lsdException w:name="index 4" w:semiHidden="1" w:unhideWhenUsed="1"/>
+    <w:lsdException w:name="index 5" w:semiHidden="1" w:unhideWhenUsed="1"/>
+    <w:lsdException w:name="index 6" w:semiHidden="1" w:unhideWhenUsed="1"/>
+    <w:lsdException w:name="index 7" w:semiHidden="1" w:unhideWhenUsed="1"/>
+    <w:lsdException w:name="index 8" w:semiHidden="1" w:unhideWhenUsed="1"/>
+    <w:lsdException w:name="index 9" w:semiHidden="1" w:unhideWhenUsed="1"/>
+    <w:lsdException w:name="toc 1" w:semiHidden="1" w:uiPriority="39" w:unhideWhenUsed="1"/>
+    <w:lsdException w:name="toc 2" w:semiHidden="1" w:uiPriority="39" w:unhideWhenUsed="1"/>
+    <w:lsdException w:name="toc 3" w:semiHidden="1" w:uiPriority="39" w:unhideWhenUsed="1"/>
+    <w:lsdException w:name="toc 4" w:semiHidden="1" w:uiPriority="39" w:unhideWhenUsed="1"/>
+    <w:lsdException w:name="toc 5" w:semiHidden="1" w:uiPriority="39" w:unhideWhenUsed="1"/>
+    <w:lsdException w:name="toc 6" w:semiHidden="1" w:uiPriority="39" w:unhideWhenUsed="1"/>
+    <w:lsdException w:name="toc 7" w:semiHidden="1" w:uiPriority="39" w:unhideWhenUsed="1"/>
+    <w:lsdException w:name="toc 8" w:semiHidden="1" w:uiPriority="39" w:unhideWhenUsed="1"/>
+    <w:lsdException w:name="toc 9" w:semiHidden="1" w:uiPriority="39" w:unhideWhenUsed="1"/>
+    <w:lsdException w:name="Normal Indent" w:semiHidden="1" w:unhideWhenUsed="1"/>
+    <w:lsdException w:name="footnote text" w:semiHidden="1" w:unhideWhenUsed="1"/>
+    <w:lsdException w:name="annotation text" w:semiHidden="1" w:unhideWhenUsed="1"/>
+    <w:lsdException w:name="header" w:semiHidden="1" w:unhideWhenUsed="1"/>
+    <w:lsdException w:name="footer" w:semiHidden="1" w:unhideWhenUsed="1"/>
+    <w:lsdException w:name="index heading" w:semiHidden="1" w:unhideWhenUsed="1"/>
+    <w:lsdException w:name="caption" w:semiHidden="1" w:uiPriority="35" w:unhideWhenUsed="1" w:qFormat="1"/>
+    <w:lsdException w:name="table of figures" w:semiHidden="1" w:unhideWhenUsed="1"/>
+    <w:lsdException w:name="envelope address" w:semiHidden="1" w:unhideWhenUsed="1"/>
+    <w:lsdException w:name="envelope return" w:semiHidden="1" w:unhideWhenUsed="1"/>
+    <w:lsdException w:name="footnote reference" w:semiHidden="1" w:unhideWhenUsed="1"/>
+    <w:lsdException w:name="annotation reference" w:semiHidden="1" w:unhideWhenUsed="1"/>
+    <w:lsdException w:name="line number" w:semiHidden="1" w:unhideWhenUsed="1"/>
+    <w:lsdException w:name="page number" w:semiHidden="1" w:unhideWhenUsed="1"/>
+    <w:lsdException w:name="endnote reference" w:semiHidden="1" w:unhideWhenUsed="1"/>
+    <w:lsdException w:name="endnote text" w:semiHidden="1" w:unhideWhenUsed="1"/>
+    <w:lsdException w:name="table of authorities" w:semiHidden="1" w:unhideWhenUsed="1"/>
+    <w:lsdException w:name="macro" w:semiHidden="1" w:unhideWhenUsed="1"/>
+    <w:lsdException w:name="toa heading" w:semiHidden="1" w:unhideWhenUsed="1"/>
+    <w:lsdException w:name="List" w:semiHidden="1" w:unhideWhenUsed="1"/>
+    <w:lsdException w:name="List Bullet" w:semiHidden="1" w:unhideWhenUsed="1"/>
+    <w:lsdException w:name="List Number" w:semiHidden="1" w:unhideWhenUsed="1"/>
+    <w:lsdException w:name="List 2" w:semiHidden="1" w:unhideWhenUsed="1"/>
+    <w:lsdException w:name="List 3" w:semiHidden="1" w:unhideWhenUsed="1"/>
+    <w:lsdException w:name="List 4" w:semiHidden="1" w:unhideWhenUsed="1"/>
+    <w:lsdException w:name="List 5" w:semiHidden="1" w:unhideWhenUsed="1"/>
+    <w:lsdException w:name="List Bullet 2" w:semiHidden="1" w:unhideWhenUsed="1"/>
+    <w:lsdException w:name="List Bullet 3" w:semiHidden="1" w:unhideWhenUsed="1"/>
+    <w:lsdException w:name="List Bullet 4" w:semiHidden="1" w:unhideWhenUsed="1"/>
+    <w:lsdException w:name="List Bullet 5" w:semiHidden="1" w:unhideWhenUsed="1"/>
+    <w:lsdException w:name="List Number 2" w:semiHidden="1" w:unhideWhenUsed="1"/>
+    <w:lsdException w:name="List Number 3" w:semiHidden="1" w:unhideWhenUsed="1"/>
+    <w:lsdException w:name="List Number 4" w:semiHidden="1" w:unhideWhenUsed="1"/>
+    <w:lsdException w:name="List Number 5" w:semiHidden="1" w:unhideWhenUsed="1"/>
+    <w:lsdException w:name="Title" w:uiPriority="10" w:qFormat="1"/>
+    <w:lsdException w:name="Closing" w:semiHidden="1" w:unhideWhenUsed="1"/>
+    <w:lsdException w:name="Signature" w:semiHidden="1" w:unhideWhenUsed="1"/>
+    <w:lsdException w:name="Default Paragraph Font" w:semiHidden="1" w:uiPriority="1" w:unhideWhenUsed="1"/>
+    <w:lsdException w:name="Body Text" w:semiHidden="1" w:unhideWhenUsed="1"/>
+    <w:lsdException w:name="Body Text Indent" w:semiHidden="1" w:unhideWhenUsed="1"/>
+    <w:lsdException w:name="List Continue" w:semiHidden="1" w:unhideWhenUsed="1"/>
+    <w:lsdException w:name="List Continue 2" w:semiHidden="1" w:unhideWhenUsed="1"/>
+    <w:lsdException w:name="List Continue 3" w:semiHidden="1" w:unhideWhenUsed="1"/>
+    <w:lsdException w:name="List Continue 4" w:semiHidden="1" w:unhideWhenUsed="1"/>
+    <w:lsdException w:name="List Continue 5" w:semiHidden="1" w:unhideWhenUsed="1"/>
+    <w:lsdException w:name="Message Header" w:semiHidden="1" w:unhideWhenUsed="1"/>
+    <w:lsdException w:name="Subtitle" w:uiPriority="11" w:qFormat="1"/>
+    <w:lsdException w:name="Salutation" w:semiHidden="1" w:unhideWhenUsed="1"/>
+    <w:lsdException w:name="Date" w:semiHidden="1" w:unhideWhenUsed="1"/>
+    <w:lsdException w:name="Body Text First Indent" w:semiHidden="1" w:unhideWhenUsed="1"/>
+    <w:lsdException w:name="Body Text First Indent 2" w:semiHidden="1" w:unhideWhenUsed="1"/>
+    <w:lsdException w:name="Note Heading" w:semiHidden="1" w:unhideWhenUsed="1"/>
+    <w:lsdException w:name="Body Text 2" w:semiHidden="1" w:unhideWhenUsed="1"/>
+    <w:lsdException w:name="Body Text 3" w:semiHidden="1" w:unhideWhenUsed="1"/>
+    <w:lsdException w:name="Body Text Indent 2" w:semiHidden="1" w:unhideWhenUsed="1"/>
+    <w:lsdException w:name="Body Text Indent 3" w:semiHidden="1" w:unhideWhenUsed="1"/>
+    <w:lsdException w:name="Block Text" w:semiHidden="1" w:unhideWhenUsed="1"/>
+    <w:lsdException w:name="Hyperlink" w:semiHidden="1" w:unhideWhenUsed="1"/>
+    <w:lsdException w:name="FollowedHyperlink" w:semiHidden="1" w:unhideWhenUsed="1"/>
+    <w:lsdException w:name="Strong" w:uiPriority="22" w:qFormat="1"/>
+    <w:lsdException w:name="Emphasis" w:uiPriority="20" w:qFormat="1"/>
+    <w:lsdException w:name="Document Map" w:semiHidden="1" w:unhideWhenUsed="1"/>
+    <w:lsdException w:name="Plain Text" w:semiHidden="1" w:unhideWhenUsed="1"/>
+    <w:lsdException w:name="E-mail Signature" w:semiHidden="1" w:unhideWhenUsed="1"/>
+    <w:lsdException w:name="HTML Top of Form" w:semiHidden="1" w:unhideWhenUsed="1"/>
+    <w:lsdException w:name="HTML Bottom of Form" w:semiHidden="1" w:unhideWhenUsed="1"/>
+    <w:lsdException w:name="Normal (Web)" w:semiHidden="1" w:unhideWhenUsed="1"/>
+    <w:lsdException w:name="HTML Acronym" w:semiHidden="1" w:unhideWhenUsed="1"/>
+    <w:lsdException w:name="HTML Address" w:semiHidden="1" w:unhideWhenUsed="1"/>
+    <w:lsdException w:name="HTML Cite" w:semiHidden="1" w:unhideWhenUsed="1"/>
+    <w:lsdException w:name="HTML Code" w:semiHidden="1" w:unhideWhenUsed="1"/>
+    <w:lsdException w:name="HTML Definition" w:semiHidden="1" w:unhideWhenUsed="1"/>
+    <w:lsdException w:name="HTML Keyboard" w:semiHidden="1" w:unhideWhenUsed="1"/>
+    <w:lsdException w:name="HTML Preformatted" w:semiHidden="1" w:unhideWhenUsed="1"/>
+    <w:lsdException w:name="HTML Sample" w:semiHidden="1" w:unhideWhenUsed="1"/>
+    <w:lsdException w:name="HTML Typewriter" w:semiHidden="1" w:unhideWhenUsed="1"/>
+    <w:lsdException w:name="HTML Variable" w:semiHidden="1" w:unhideWhenUsed="1"/>
+    <w:lsdException w:name="Normal Table" w:semiHidden="1" w:unhideWhenUsed="1"/>
+    <w:lsdException w:name="annotation subject" w:semiHidden="1" w:unhideWhenUsed="1"/>
+    <w:lsdException w:name="No List" w:semiHidden="1" w:unhideWhenUsed="1"/>
+    <w:lsdException w:name="Outline List 1" w:semiHidden="1" w:unhideWhenUsed="1"/>
+    <w:lsdException w:name="Outline List 2" w:semiHidden="1" w:unhideWhenUsed="1"/>
+    <w:lsdException w:name="Outline List 3" w:semiHidden="1" w:unhideWhenUsed="1"/>
+    <w:lsdException w:name="Table Simple 1" w:semiHidden="1" w:unhideWhenUsed="1"/>
+    <w:lsdException w:name="Table Simple 2" w:semiHidden="1" w:unhideWhenUsed="1"/>
+    <w:lsdException w:name="Table Simple 3" w:semiHidden="1" w:unhideWhenUsed="1"/>
+    <w:lsdException w:name="Table Classic 1" w:semiHidden="1" w:unhideWhenUsed="1"/>
+    <w:lsdException w:name="Table Classic 2" w:semiHidden="1" w:unhideWhenUsed="1"/>
+    <w:lsdException w:name="Table Classic 3" w:semiHidden="1" w:unhideWhenUsed="1"/>
+    <w:lsdException w:name="Table Classic 4" w:semiHidden="1" w:unhideWhenUsed="1"/>
+    <w:lsdException w:name="Table Colorful 1" w:semiHidden="1" w:unhideWhenUsed="1"/>
+    <w:lsdException w:name="Table Colorful 2" w:semiHidden="1" w:unhideWhenUsed="1"/>
+    <w:lsdException w:name="Table Colorful 3" w:semiHidden="1" w:unhideWhenUsed="1"/>
+    <w:lsdException w:name="Table Columns 1" w:semiHidden="1" w:unhideWhenUsed="1"/>
+    <w:lsdException w:name="Table Columns 2" w:semiHidden="1" w:unhideWhenUsed="1"/>
+    <w:lsdException w:name="Table Columns 3" w:semiHidden="1" w:unhideWhenUsed="1"/>
+    <w:lsdException w:name="Table Columns 4" w:semiHidden="1" w:unhideWhenUsed="1"/>
+    <w:lsdException w:name="Table Columns 5" w:semiHidden="1" w:unhideWhenUsed="1"/>
+    <w:lsdException w:name="Table Grid 1" w:semiHidden="1" w:unhideWhenUsed="1"/>
+    <w:lsdException w:name="Table Grid 2" w:semiHidden="1" w:unhideWhenUsed="1"/>
+    <w:lsdException w:name="Table Grid 3" w:semiHidden="1" w:unhideWhenUsed="1"/>
+    <w:lsdException w:name="Table Grid 4" w:semiHidden="1" w:unhideWhenUsed="1"/>
+    <w:lsdException w:name="Table Grid 5" w:semiHidden="1" w:unhideWhenUsed="1"/>
+    <w:lsdException w:name="Table Grid 6" w:semiHidden="1" w:unhideWhenUsed="1"/>
+    <w:lsdException w:name="Table Grid 7" w:semiHidden="1" w:unhideWhenUsed="1"/>
+    <w:lsdException w:name="Table Grid 8" w:semiHidden="1" w:unhideWhenUsed="1"/>
+    <w:lsdException w:name="Table List 1" w:semiHidden="1" w:unhideWhenUsed="1"/>
+    <w:lsdException w:name="Table List 2" w:semiHidden="1" w:unhideWhenUsed="1"/>
+    <w:lsdException w:name="Table List 3" w:semiHidden="1" w:unhideWhenUsed="1"/>
+    <w:lsdException w:name="Table List 4" w:semiHidden="1" w:unhideWhenUsed="1"/>
+    <w:lsdException w:name="Table List 5" w:semiHidden="1" w:unhideWhenUsed="1"/>
+    <w:lsdException w:name="Table List 6" w:semiHidden="1" w:unhideWhenUsed="1"/>
+    <w:lsdException w:name="Table List 7" w:semiHidden="1" w:unhideWhenUsed="1"/>
+    <w:lsdException w:name="Table List 8" w:semiHidden="1" w:unhideWhenUsed="1"/>
+    <w:lsdException w:name="Table 3D effects 1" w:semiHidden="1" w:unhideWhenUsed="1"/>
+    <w:lsdException w:name="Table 3D effects 2" w:semiHidden="1" w:unhideWhenUsed="1"/>
+    <w:lsdException w:name="Table 3D effects 3" w:semiHidden="1" w:unhideWhenUsed="1"/>
+    <w:lsdException w:name="Table Contemporary" w:semiHidden="1" w:unhideWhenUsed="1"/>
+    <w:lsdException w:name="Table Elegant" w:semiHidden="1" w:unhideWhenUsed="1"/>
+    <w:lsdException w:name="Table Professional" w:semiHidden="1" w:unhideWhenUsed="1"/>
+    <w:lsdException w:name="Table Subtle 1" w:semiHidden="1" w:unhideWhenUsed="1"/>
+    <w:lsdException w:name="Table Subtle 2" w:semiHidden="1" w:unhideWhenUsed="1"/>
+    <w:lsdException w:name="Table Web 1" w:semiHidden="1" w:unhideWhenUsed="1"/>
+    <w:lsdException w:name="Table Web 2" w:semiHidden="1" w:unhideWhenUsed="1"/>
+    <w:lsdException w:name="Table Web 3" w:semiHidden="1" w:unhideWhenUsed="1"/>
+    <w:lsdException w:name="Balloon Text" w:semiHidden="1" w:unhideWhenUsed="1"/>
+    <w:lsdException w:name="Table Grid" w:uiPriority="59"/>
+    <w:lsdException w:name="Table Theme" w:semiHidden="1" w:unhideWhenUsed="1"/>
+    <w:lsdException w:name="Placeholder Text" w:semiHidden="1"/>
+    <w:lsdException w:name="No Spacing" w:uiPriority="1" w:qFormat="1"/>
+    <w:lsdException w:name="Light Shading" w:uiPriority="60"/>
+    <w:lsdException w:name="Light List" w:uiPriority="61"/>
+    <w:lsdException w:name="Light Grid" w:uiPriority="62"/>
+    <w:lsdException w:name="Medium Shading 1" w:uiPriority="63"/>
+    <w:lsdException w:name="Medium Shading 2" w:uiPriority="64"/>
+    <w:lsdException w:name="Medium List 1" w:uiPriority="65"/>
+    <w:lsdException w:name="Medium List 2" w:uiPriority="66"/>
+    <w:lsdException w:name="Medium Grid 1" w:uiPriority="67"/>
+    <w:lsdException w:name="Medium Grid 2" w:uiPriority="68"/>
+    <w:lsdException w:name="Medium Grid 3" w:uiPriority="69"/>
+    <w:lsdException w:name="Dark List" w:uiPriority="70"/>
+    <w:lsdException w:name="Colorful Shading" w:uiPriority="71"/>
+    <w:lsdException w:name="Colorful List" w:uiPriority="72"/>
+    <w:lsdException w:name="Colorful Grid" w:uiPriority="73"/>
+    <w:lsdException w:name="Light Shading Accent 1" w:uiPriority="60"/>
+    <w:lsdException w:name="Light List Accent 1" w:uiPriority="61"/>
+    <w:lsdException w:name="Light Grid Accent 1" w:uiPriority="62"/>
+    <w:lsdException w:name="Medium Shading 1 Accent 1" w:uiPriority="63"/>
+    <w:lsdException w:name="Medium Shading 2 Accent 1" w:uiPriority="64"/>
+    <w:lsdException w:name="Medium List 1 Accent 1" w:uiPriority="65"/>
+    <w:lsdException w:name="Revision" w:semiHidden="1"/>
+    <w:lsdException w:name="List Paragraph" w:uiPriority="34" w:qFormat="1"/>
+    <w:lsdException w:name="Quote" w:uiPriority="29" w:qFormat="1"/>
+    <w:lsdException w:name="Intense Quote" w:uiPriority="30" w:qFormat="1"/>
+    <w:lsdException w:name="Medium List 2 Accent 1" w:uiPriority="66"/>
+    <w:lsdException w:name="Medium Grid 1 Accent 1" w:uiPriority="67"/>
+    <w:lsdException w:name="Medium Grid 2 Accent 1" w:uiPriority="68"/>
+    <w:lsdException w:name="Medium Grid 3 Accent 1" w:uiPriority="69"/>
+    <w:lsdException w:name="Dark List Accent 1" w:uiPriority="70"/>
+    <w:lsdException w:name="Colorful Shading Accent 1" w:uiPriority="71"/>
+    <w:lsdException w:name="Colorful List Accent 1" w:uiPriority="72"/>
+    <w:lsdException w:name="Colorful Grid Accent 1" w:uiPriority="73"/>
+    <w:lsdException w:name="Light Shading Accent 2" w:uiPriority="60"/>
+    <w:lsdException w:name="Light List Accent 2" w:uiPriority="61"/>
+    <w:lsdException w:name="Light Grid Accent 2" w:uiPriority="62"/>
+    <w:lsdException w:name="Medium Shading 1 Accent 2" w:uiPriority="63"/>
+    <w:lsdException w:name="Medium Shading 2 Accent 2" w:uiPriority="64"/>
+    <w:lsdException w:name="Medium List 1 Accent 2" w:uiPriority="65"/>
+    <w:lsdException w:name="Medium List 2 Accent 2" w:uiPriority="66"/>
+    <w:lsdException w:name="Medium Grid 1 Accent 2" w:uiPriority="67"/>
+    <w:lsdException w:name="Medium Grid 2 Accent 2" w:uiPriority="68"/>
+    <w:lsdException w:name="Medium Grid 3 Accent 2" w:uiPriority="69"/>
+    <w:lsdException w:name="Dark List Accent 2" w:uiPriority="70"/>
+    <w:lsdException w:name="Colorful Shading Accent 2" w:uiPriority="71"/>
+    <w:lsdException w:name="Colorful List Accent 2" w:uiPriority="72"/>
+    <w:lsdException w:name="Colorful Grid Accent 2" w:uiPriority="73"/>
+    <w:lsdException w:name="Light Shading Accent 3" w:uiPriority="60"/>
+    <w:lsdException w:name="Light List Accent 3" w:uiPriority="61"/>
+    <w:lsdException w:name="Light Grid Accent 3" w:uiPriority="62"/>
+    <w:lsdException w:name="Medium Shading 1 Accent 3" w:uiPriority="63"/>
+    <w:lsdException w:name="Medium Shading 2 Accent 3" w:uiPriority="64"/>
+    <w:lsdException w:name="Medium List 1 Accent 3" w:uiPriority="65"/>
+    <w:lsdException w:name="Medium List 2 Accent 3" w:uiPriority="66"/>
+    <w:lsdException w:name="Medium Grid 1 Accent 3" w:uiPriority="67"/>
+    <w:lsdException w:name="Medium Grid 2 Accent 3" w:uiPriority="68"/>
+    <w:lsdException w:name="Medium Grid 3 Accent 3" w:uiPriority="69"/>
+    <w:lsdException w:name="Dark List Accent 3" w:uiPriority="70"/>
+    <w:lsdException w:name="Colorful Shading Accent 3" w:uiPriority="71"/>
+    <w:lsdException w:name="Colorful List Accent 3" w:uiPriority="72"/>
+    <w:lsdException w:name="Colorful Grid Accent 3" w:uiPriority="73"/>
+    <w:lsdException w:name="Light Shading Accent 4" w:uiPriority="60"/>
+    <w:lsdException w:name="Light List Accent 4" w:uiPriority="61"/>
+    <w:lsdException w:name="Light Grid Accent 4" w:uiPriority="62"/>
+    <w:lsdException w:name="Medium Shading 1 Accent 4" w:uiPriority="63"/>
+    <w:lsdException w:name="Medium Shading 2 Accent 4" w:uiPriority="64"/>
+    <w:lsdException w:name="Medium List 1 Accent 4" w:uiPriority="65"/>
+    <w:lsdException w:name="Medium List 2 Accent 4" w:uiPriority="66"/>
+    <w:lsdException w:name="Medium Grid 1 Accent 4" w:uiPriority="67"/>
+    <w:lsdException w:name="Medium Grid 2 Accent 4" w:uiPriority="68"/>
+    <w:lsdException w:name="Medium Grid 3 Accent 4" w:uiPriority="69"/>
+    <w:lsdException w:name="Dark List Accent 4" w:uiPriority="70"/>
+    <w:lsdException w:name="Colorful Shading Accent 4" w:uiPriority="71"/>
+    <w:lsdException w:name="Colorful List Accent 4" w:uiPriority="72"/>
+    <w:lsdException w:name="Colorful Grid Accent 4" w:uiPriority="73"/>
+    <w:lsdException w:name="Light Shading Accent 5" w:uiPriority="60"/>
+    <w:lsdException w:name="Light List Accent 5" w:uiPriority="61"/>
+    <w:lsdException w:name="Light Grid Accent 5" w:uiPriority="62"/>
+    <w:lsdException w:name="Medium Shading 1 Accent 5" w:uiPriority="63"/>
+    <w:lsdException w:name="Medium Shading 2 Accent 5" w:uiPriority="64"/>
+    <w:lsdException w:name="Medium List 1 Accent 5" w:uiPriority="65"/>
+    <w:lsdException w:name="Medium List 2 Accent 5" w:uiPriority="66"/>
+    <w:lsdException w:name="Medium Grid 1 Accent 5" w:uiPriority="67"/>
+    <w:lsdException w:name="Medium Grid 2 Accent 5" w:uiPriority="68"/>
+    <w:lsdException w:name="Medium Grid 3 Accent 5" w:uiPriority="69"/>
+    <w:lsdException w:name="Dark List Accent 5" w:uiPriority="70"/>
+    <w:lsdException w:name="Colorful Shading Accent 5" w:uiPriority="71"/>
+    <w:lsdException w:name="Colorful List Accent 5" w:uiPriority="72"/>
+    <w:lsdException w:name="Colorful Grid Accent 5" w:uiPriority="73"/>
+    <w:lsdException w:name="Light Shading Accent 6" w:uiPriority="60"/>
+    <w:lsdException w:name="Light List Accent 6" w:uiPriority="61"/>
+    <w:lsdException w:name="Light Grid Accent 6" w:uiPriority="62"/>
+    <w:lsdException w:name="Medium Shading 1 Accent 6" w:uiPriority="63"/>
+    <w:lsdException w:name="Medium Shading 2 Accent 6" w:uiPriority="64"/>
+    <w:lsdException w:name="Medium List 1 Accent 6" w:uiPriority="65"/>
+    <w:lsdException w:name="Medium List 2 Accent 6" w:uiPriority="66"/>
+    <w:lsdException w:name="Medium Grid 1 Accent 6" w:uiPriority="67"/>
+    <w:lsdException w:name="Medium Grid 2 Accent 6" w:uiPriority="68"/>
+    <w:lsdException w:name="Medium Grid 3 Accent 6" w:uiPriority="69"/>
+    <w:lsdException w:name="Dark List Accent 6" w:uiPriority="70"/>
+    <w:lsdException w:name="Colorful Shading Accent 6" w:uiPriority="71"/>
+    <w:lsdException w:name="Colorful List Accent 6" w:uiPriority="72"/>
+    <w:lsdException w:name="Colorful Grid Accent 6" w:uiPriority="73"/>
+    <w:lsdException w:name="Subtle Emphasis" w:uiPriority="19" w:qFormat="1"/>
+    <w:lsdException w:name="Intense Emphasis" w:uiPriority="21" w:qFormat="1"/>
+    <w:lsdException w:name="Subtle Reference" w:uiPriority="31" w:qFormat="1"/>
+    <w:lsdException w:name="Intense Reference" w:uiPriority="32" w:qFormat="1"/>
+    <w:lsdException w:name="Book Title" w:uiPriority="33" w:qFormat="1"/>
+    <w:lsdException w:name="Bibliography" w:semiHidden="1" w:uiPriority="37" w:unhideWhenUsed="1"/>
+    <w:lsdException w:name="TOC Heading" w:semiHidden="1" w:uiPriority="39" w:unhideWhenUsed="1" w:qFormat="1"/>
+    <w:lsdException w:name="Plain Table 1" w:uiPriority="41"/>
+    <w:lsdException w:name="Plain Table 2" w:uiPriority="42"/>
+    <w:lsdException w:name="Plain Table 3" w:uiPriority="43"/>
+    <w:lsdException w:name="Plain Table 4" w:uiPriority="44"/>
+    <w:lsdException w:name="Plain Table 5" w:uiPriority="45"/>
+    <w:lsdException w:name="Grid Table Light" w:uiPriority="40"/>
+    <w:lsdException w:name="Grid Table 1 Light" w:uiPriority="46"/>
+    <w:lsdException w:name="Grid Table 2" w:uiPriority="47"/>
+    <w:lsdException w:name="Grid Table 3" w:uiPriority="48"/>
+    <w:lsdException w:name="Grid Table 4" w:uiPriority="49"/>
+    <w:lsdException w:name="Grid Table 5 Dark" w:uiPriority="50"/>
+    <w:lsdException w:name="Grid Table 6 Colorful" w:uiPriority="51"/>
+    <w:lsdException w:name="Grid Table 7 Colorful" w:uiPriority="52"/>
+    <w:lsdException w:name="Grid Table 1 Light Accent 1" w:uiPriority="46"/>
+    <w:lsdException w:name="Grid Table 2 Accent 1" w:uiPriority="47"/>
+    <w:lsdException w:name="Grid Table 3 Accent 1" w:uiPriority="48"/>
+    <w:lsdException w:name="Grid Table 4 Accent 1" w:uiPriority="49"/>
+    <w:lsdException w:name="Grid Table 5 Dark Accent 1" w:uiPriority="50"/>
+    <w:lsdException w:name="Grid Table 6 Colorful Accent 1" w:uiPriority="51"/>
+    <w:lsdException w:name="Grid Table 7 Colorful Accent 1" w:uiPriority="52"/>
+    <w:lsdException w:name="Grid Table 1 Light Accent 2" w:uiPriority="46"/>
+    <w:lsdException w:name="Grid Table 2 Accent 2" w:uiPriority="47"/>
+    <w:lsdException w:name="Grid Table 3 Accent 2" w:uiPriority="48"/>
+    <w:lsdException w:name="Grid Table 4 Accent 2" w:uiPriority="49"/>
+    <w:lsdException w:name="Grid Table 5 Dark Accent 2" w:uiPriority="50"/>
+    <w:lsdException w:name="Grid Table 6 Colorful Accent 2" w:uiPriority="51"/>
+    <w:lsdException w:name="Grid Table 7 Colorful Accent 2" w:uiPriority="52"/>
+    <w:lsdException w:name="Grid Table 1 Light Accent 3" w:uiPriority="46"/>
+    <w:lsdException w:name="Grid Table 2 Accent 3" w:uiPriority="47"/>
+    <w:lsdException w:name="Grid Table 3 Accent 3" w:uiPriority="48"/>
+    <w:lsdException w:name="Grid Table 4 Accent 3" w:uiPriority="49"/>
+    <w:lsdException w:name="Grid Table 5 Dark Accent 3" w:uiPriority="50"/>
+    <w:lsdException w:name="Grid Table 6 Colorful Accent 3" w:uiPriority="51"/>
+    <w:lsdException w:name="Grid Table 7 Colorful Accent 3" w:uiPriority="52"/>
+    <w:lsdException w:name="Grid Table 1 Light Accent 4" w:uiPriority="46"/>
+    <w:lsdException w:name="Grid Table 2 Accent 4" w:uiPriority="47"/>
+    <w:lsdException w:name="Grid Table 3 Accent 4" w:uiPriority="48"/>
+    <w:lsdException w:name="Grid Table 4 Accent 4" w:uiPriority="49"/>
+    <w:lsdException w:name="Grid Table 5 Dark Accent 4" w:uiPriority="50"/>
+    <w:lsdException w:name="Grid Table 6 Colorful Accent 4" w:uiPriority="51"/>
+    <w:lsdException w:name="Grid Table 7 Colorful Accent 4" w:uiPriority="52"/>
+    <w:lsdException w:name="Grid Table 1 Light Accent 5" w:uiPriority="46"/>
+    <w:lsdException w:name="Grid Table 2 Accent 5" w:uiPriority="47"/>
+    <w:lsdException w:name="Grid Table 3 Accent 5" w:uiPriority="48"/>
+    <w:lsdException w:name="Grid Table 4 Accent 5" w:uiPriority="49"/>
+    <w:lsdException w:name="Grid Table 5 Dark Accent 5" w:uiPriority="50"/>
+    <w:lsdException w:name="Grid Table 6 Colorful Accent 5" w:uiPriority="51"/>
+    <w:lsdException w:name="Grid Table 7 Colorful Accent 5" w:uiPriority="52"/>
+    <w:lsdException w:name="Grid Table 1 Light Accent 6" w:uiPriority="46"/>
+    <w:lsdException w:name="Grid Table 2 Accent 6" w:uiPriority="47"/>
+    <w:lsdException w:name="Grid Table 3 Accent 6" w:uiPriority="48"/>
+    <w:lsdException w:name="Grid Table 4 Accent 6" w:uiPriority="49"/>
+    <w:lsdException w:name="Grid Table 5 Dark Accent 6" w:uiPriority="50"/>
+    <w:lsdException w:name="Grid Table 6 Colorful Accent 6" w:uiPriority="51"/>
+    <w:lsdException w:name="Grid Table 7 Colorful Accent 6" w:uiPriority="52"/>
+    <w:lsdException w:name="List Table 1 Light" w:uiPriority="46"/>
+    <w:lsdException w:name="List Table 2" w:uiPriority="47"/>
+    <w:lsdException w:name="List Table 3" w:uiPriority="48"/>
+    <w:lsdException w:name="List Table 4" w:uiPriority="49"/>
+    <w:lsdException w:name="List Table 5 Dark" w:uiPriority="50"/>
+    <w:lsdException w:name="List Table 6 Colorful" w:uiPriority="51"/>
+    <w:lsdException w:name="List Table 7 Colorful" w:uiPriority="52"/>
+    <w:lsdException w:name="List Table 1 Light Accent 1" w:uiPriority="46"/>
+    <w:lsdException w:name="List Table 2 Accent 1" w:uiPriority="47"/>
+    <w:lsdException w:name="List Table 3 Accent 1" w:uiPriority="48"/>
+    <w:lsdException w:name="List Table 4 Accent 1" w:uiPriority="49"/>
+    <w:lsdException w:name="List Table 5 Dark Accent 1" w:uiPriority="50"/>
+    <w:lsdException w:name="List Table 6 Colorful Accent 1" w:uiPriority="51"/>
+    <w:lsdException w:name="List Table 7 Colorful Accent 1" w:uiPriority="52"/>
+    <w:lsdException w:name="List Table 1 Light Accent 2" w:uiPriority="46"/>
+    <w:lsdException w:name="List Table 2 Accent 2" w:uiPriority="47"/>
+    <w:lsdException w:name="List Table 3 Accent 2" w:uiPriority="48"/>
+    <w:lsdException w:name="List Table 4 Accent 2" w:uiPriority="49"/>
+    <w:lsdException w:name="List Table 5 Dark Accent 2" w:uiPriority="50"/>
+    <w:lsdException w:name="List Table 6 Colorful Accent 2" w:uiPriority="51"/>
+    <w:lsdException w:name="List Table 7 Colorful Accent 2" w:uiPriority="52"/>
+    <w:lsdException w:name="List Table 1 Light Accent 3" w:uiPriority="46"/>
+    <w:lsdException w:name="List Table 2 Accent 3" w:uiPriority="47"/>
+    <w:lsdException w:name="List Table 3 Accent 3" w:uiPriority="48"/>
+    <w:lsdException w:name="List Table 4 Accent 3" w:uiPriority="49"/>
+    <w:lsdException w:name="List Table 5 Dark Accent 3" w:uiPriority="50"/>
+    <w:lsdException w:name="List Table 6 Colorful Accent 3" w:uiPriority="51"/>
+    <w:lsdException w:name="List Table 7 Colorful Accent 3" w:uiPriority="52"/>
+    <w:lsdException w:name="List Table 1 Light Accent 4" w:uiPriority="46"/>
+    <w:lsdException w:name="List Table 2 Accent 4" w:uiPriority="47"/>
+    <w:lsdException w:name="List Table 3 Accent 4" w:uiPriority="48"/>
+    <w:lsdException w:name="List Table 4 Accent 4" w:uiPriority="49"/>
+    <w:lsdException w:name="List Table 5 Dark Accent 4" w:uiPriority="50"/>
+    <w:lsdException w:name="List Table 6 Colorful Accent 4" w:uiPriority="51"/>
+    <w:lsdException w:name="List Table 7 Colorful Accent 4" w:uiPriority="52"/>
+    <w:lsdException w:name="List Table 1 Light Accent 5" w:uiPriority="46"/>
+    <w:lsdException w:name="List Table 2 Accent 5" w:uiPriority="47"/>
+    <w:lsdException w:name="List Table 3 Accent 5" w:uiPriority="48"/>
+    <w:lsdException w:name="List Table 4 Accent 5" w:uiPriority="49"/>
+    <w:lsdException w:name="List Table 5 Dark Accent 5" w:uiPriority="50"/>
+    <w:lsdException w:name="List Table 6 Colorful Accent 5" w:uiPriority="51"/>
+    <w:lsdException w:name="List Table 7 Colorful Accent 5" w:uiPriority="52"/>
+    <w:lsdException w:name="List Table 1 Light Accent 6" w:uiPriority="46"/>
+    <w:lsdException w:name="List Table 2 Accent 6" w:uiPriority="47"/>
+    <w:lsdException w:name="List Table 3 Accent 6" w:uiPriority="48"/>
+    <w:lsdException w:name="List Table 4 Accent 6" w:uiPriority="49"/>
+    <w:lsdException w:name="List Table 5 Dark Accent 6" w:uiPriority="50"/>
+    <w:lsdException w:name="List Table 6 Colorful Accent 6" w:uiPriority="51"/>
+    <w:lsdException w:name="List Table 7 Colorful Accent 6" w:uiPriority="52"/>
   </w:latentStyles>
   <w:style w:type="paragraph" w:default="1" w:styleId="Normal">
     <w:name w:val="Normal"/>
@@ -2218,225 +2164,14 @@
       <w:szCs w:val="16"/>
     </w:rPr>
   </w:style>
-</w:styles>
-</file>
-
-<file path=word/stylesWithEffects.xml><?xml version="1.0" encoding="utf-8"?>
-<w:styles xmlns:wpc="http://schemas.microsoft.com/office/word/2010/wordprocessingCanvas" xmlns:mc="http://schemas.openxmlformats.org/markup-compatibility/2006" xmlns:o="urn:schemas-microsoft-com:office:office" xmlns:r="http://schemas.openxmlformats.org/officeDocument/2006/relationships" xmlns:m="http://schemas.openxmlformats.org/officeDocument/2006/math" xmlns:v="urn:schemas-microsoft-com:vml" xmlns:wp14="http://schemas.microsoft.com/office/word/2010/wordprocessingDrawing" xmlns:wp="http://schemas.openxmlformats.org/drawingml/2006/wordprocessingDrawing" xmlns:w10="urn:schemas-microsoft-com:office:word" xmlns:w="http://schemas.openxmlformats.org/wordprocessingml/2006/main" xmlns:w14="http://schemas.microsoft.com/office/word/2010/wordml" xmlns:wpg="http://schemas.microsoft.com/office/word/2010/wordprocessingGroup" xmlns:wpi="http://schemas.microsoft.com/office/word/2010/wordprocessingInk" xmlns:wne="http://schemas.microsoft.com/office/word/2006/wordml" xmlns:wps="http://schemas.microsoft.com/office/word/2010/wordprocessingShape" mc:Ignorable="w14 wp14">
-  <w:docDefaults>
-    <w:rPrDefault>
-      <w:rPr>
-        <w:rFonts w:asciiTheme="minorHAnsi" w:eastAsiaTheme="minorHAnsi" w:hAnsiTheme="minorHAnsi" w:cstheme="minorBidi"/>
-        <w:sz w:val="22"/>
-        <w:szCs w:val="22"/>
-        <w:lang w:val="en-US" w:eastAsia="en-US" w:bidi="ar-SA"/>
-      </w:rPr>
-    </w:rPrDefault>
-    <w:pPrDefault>
-      <w:pPr>
-        <w:spacing w:after="200" w:line="276" w:lineRule="auto"/>
-      </w:pPr>
-    </w:pPrDefault>
-  </w:docDefaults>
-  <w:latentStyles w:defLockedState="0" w:defUIPriority="99" w:defSemiHidden="1" w:defUnhideWhenUsed="1" w:defQFormat="0" w:count="267">
-    <w:lsdException w:name="Normal" w:semiHidden="0" w:uiPriority="0" w:unhideWhenUsed="0" w:qFormat="1"/>
-    <w:lsdException w:name="heading 1" w:semiHidden="0" w:uiPriority="9" w:unhideWhenUsed="0" w:qFormat="1"/>
-    <w:lsdException w:name="heading 2" w:uiPriority="9" w:qFormat="1"/>
-    <w:lsdException w:name="heading 3" w:uiPriority="9" w:qFormat="1"/>
-    <w:lsdException w:name="heading 4" w:uiPriority="9" w:qFormat="1"/>
-    <w:lsdException w:name="heading 5" w:uiPriority="9" w:qFormat="1"/>
-    <w:lsdException w:name="heading 6" w:uiPriority="9" w:qFormat="1"/>
-    <w:lsdException w:name="heading 7" w:uiPriority="9" w:qFormat="1"/>
-    <w:lsdException w:name="heading 8" w:uiPriority="9" w:qFormat="1"/>
-    <w:lsdException w:name="heading 9" w:uiPriority="9" w:qFormat="1"/>
-    <w:lsdException w:name="toc 1" w:uiPriority="39"/>
-    <w:lsdException w:name="toc 2" w:uiPriority="39"/>
-    <w:lsdException w:name="toc 3" w:uiPriority="39"/>
-    <w:lsdException w:name="toc 4" w:uiPriority="39"/>
-    <w:lsdException w:name="toc 5" w:uiPriority="39"/>
-    <w:lsdException w:name="toc 6" w:uiPriority="39"/>
-    <w:lsdException w:name="toc 7" w:uiPriority="39"/>
-    <w:lsdException w:name="toc 8" w:uiPriority="39"/>
-    <w:lsdException w:name="toc 9" w:uiPriority="39"/>
-    <w:lsdException w:name="caption" w:uiPriority="35" w:qFormat="1"/>
-    <w:lsdException w:name="Title" w:semiHidden="0" w:uiPriority="10" w:unhideWhenUsed="0" w:qFormat="1"/>
-    <w:lsdException w:name="Default Paragraph Font" w:uiPriority="1"/>
-    <w:lsdException w:name="Subtitle" w:semiHidden="0" w:uiPriority="11" w:unhideWhenUsed="0" w:qFormat="1"/>
-    <w:lsdException w:name="Strong" w:semiHidden="0" w:uiPriority="22" w:unhideWhenUsed="0" w:qFormat="1"/>
-    <w:lsdException w:name="Emphasis" w:semiHidden="0" w:uiPriority="20" w:unhideWhenUsed="0" w:qFormat="1"/>
-    <w:lsdException w:name="Table Grid" w:semiHidden="0" w:uiPriority="59" w:unhideWhenUsed="0"/>
-    <w:lsdException w:name="Placeholder Text" w:unhideWhenUsed="0"/>
-    <w:lsdException w:name="No Spacing" w:semiHidden="0" w:uiPriority="1" w:unhideWhenUsed="0" w:qFormat="1"/>
-    <w:lsdException w:name="Light Shading" w:semiHidden="0" w:uiPriority="60" w:unhideWhenUsed="0"/>
-    <w:lsdException w:name="Light List" w:semiHidden="0" w:uiPriority="61" w:unhideWhenUsed="0"/>
-    <w:lsdException w:name="Light Grid" w:semiHidden="0" w:uiPriority="62" w:unhideWhenUsed="0"/>
-    <w:lsdException w:name="Medium Shading 1" w:semiHidden="0" w:uiPriority="63" w:unhideWhenUsed="0"/>
-    <w:lsdException w:name="Medium Shading 2" w:semiHidden="0" w:uiPriority="64" w:unhideWhenUsed="0"/>
-    <w:lsdException w:name="Medium List 1" w:semiHidden="0" w:uiPriority="65" w:unhideWhenUsed="0"/>
-    <w:lsdException w:name="Medium List 2" w:semiHidden="0" w:uiPriority="66" w:unhideWhenUsed="0"/>
-    <w:lsdException w:name="Medium Grid 1" w:semiHidden="0" w:uiPriority="67" w:unhideWhenUsed="0"/>
-    <w:lsdException w:name="Medium Grid 2" w:semiHidden="0" w:uiPriority="68" w:unhideWhenUsed="0"/>
-    <w:lsdException w:name="Medium Grid 3" w:semiHidden="0" w:uiPriority="69" w:unhideWhenUsed="0"/>
-    <w:lsdException w:name="Dark List" w:semiHidden="0" w:uiPriority="70" w:unhideWhenUsed="0"/>
-    <w:lsdException w:name="Colorful Shading" w:semiHidden="0" w:uiPriority="71" w:unhideWhenUsed="0"/>
-    <w:lsdException w:name="Colorful List" w:semiHidden="0" w:uiPriority="72" w:unhideWhenUsed="0"/>
-    <w:lsdException w:name="Colorful Grid" w:semiHidden="0" w:uiPriority="73" w:unhideWhenUsed="0"/>
-    <w:lsdException w:name="Light Shading Accent 1" w:semiHidden="0" w:uiPriority="60" w:unhideWhenUsed="0"/>
-    <w:lsdException w:name="Light List Accent 1" w:semiHidden="0" w:uiPriority="61" w:unhideWhenUsed="0"/>
-    <w:lsdException w:name="Light Grid Accent 1" w:semiHidden="0" w:uiPriority="62" w:unhideWhenUsed="0"/>
-    <w:lsdException w:name="Medium Shading 1 Accent 1" w:semiHidden="0" w:uiPriority="63" w:unhideWhenUsed="0"/>
-    <w:lsdException w:name="Medium Shading 2 Accent 1" w:semiHidden="0" w:uiPriority="64" w:unhideWhenUsed="0"/>
-    <w:lsdException w:name="Medium List 1 Accent 1" w:semiHidden="0" w:uiPriority="65" w:unhideWhenUsed="0"/>
-    <w:lsdException w:name="Revision" w:unhideWhenUsed="0"/>
-    <w:lsdException w:name="List Paragraph" w:semiHidden="0" w:uiPriority="34" w:unhideWhenUsed="0" w:qFormat="1"/>
-    <w:lsdException w:name="Quote" w:semiHidden="0" w:uiPriority="29" w:unhideWhenUsed="0" w:qFormat="1"/>
-    <w:lsdException w:name="Intense Quote" w:semiHidden="0" w:uiPriority="30" w:unhideWhenUsed="0" w:qFormat="1"/>
-    <w:lsdException w:name="Medium List 2 Accent 1" w:semiHidden="0" w:uiPriority="66" w:unhideWhenUsed="0"/>
-    <w:lsdException w:name="Medium Grid 1 Accent 1" w:semiHidden="0" w:uiPriority="67" w:unhideWhenUsed="0"/>
-    <w:lsdException w:name="Medium Grid 2 Accent 1" w:semiHidden="0" w:uiPriority="68" w:unhideWhenUsed="0"/>
-    <w:lsdException w:name="Medium Grid 3 Accent 1" w:semiHidden="0" w:uiPriority="69" w:unhideWhenUsed="0"/>
-    <w:lsdException w:name="Dark List Accent 1" w:semiHidden="0" w:uiPriority="70" w:unhideWhenUsed="0"/>
-    <w:lsdException w:name="Colorful Shading Accent 1" w:semiHidden="0" w:uiPriority="71" w:unhideWhenUsed="0"/>
-    <w:lsdException w:name="Colorful List Accent 1" w:semiHidden="0" w:uiPriority="72" w:unhideWhenUsed="0"/>
-    <w:lsdException w:name="Colorful Grid Accent 1" w:semiHidden="0" w:uiPriority="73" w:unhideWhenUsed="0"/>
-    <w:lsdException w:name="Light Shading Accent 2" w:semiHidden="0" w:uiPriority="60" w:unhideWhenUsed="0"/>
-    <w:lsdException w:name="Light List Accent 2" w:semiHidden="0" w:uiPriority="61" w:unhideWhenUsed="0"/>
-    <w:lsdException w:name="Light Grid Accent 2" w:semiHidden="0" w:uiPriority="62" w:unhideWhenUsed="0"/>
-    <w:lsdException w:name="Medium Shading 1 Accent 2" w:semiHidden="0" w:uiPriority="63" w:unhideWhenUsed="0"/>
-    <w:lsdException w:name="Medium Shading 2 Accent 2" w:semiHidden="0" w:uiPriority="64" w:unhideWhenUsed="0"/>
-    <w:lsdException w:name="Medium List 1 Accent 2" w:semiHidden="0" w:uiPriority="65" w:unhideWhenUsed="0"/>
-    <w:lsdException w:name="Medium List 2 Accent 2" w:semiHidden="0" w:uiPriority="66" w:unhideWhenUsed="0"/>
-    <w:lsdException w:name="Medium Grid 1 Accent 2" w:semiHidden="0" w:uiPriority="67" w:unhideWhenUsed="0"/>
-    <w:lsdException w:name="Medium Grid 2 Accent 2" w:semiHidden="0" w:uiPriority="68" w:unhideWhenUsed="0"/>
-    <w:lsdException w:name="Medium Grid 3 Accent 2" w:semiHidden="0" w:uiPriority="69" w:unhideWhenUsed="0"/>
-    <w:lsdException w:name="Dark List Accent 2" w:semiHidden="0" w:uiPriority="70" w:unhideWhenUsed="0"/>
-    <w:lsdException w:name="Colorful Shading Accent 2" w:semiHidden="0" w:uiPriority="71" w:unhideWhenUsed="0"/>
-    <w:lsdException w:name="Colorful List Accent 2" w:semiHidden="0" w:uiPriority="72" w:unhideWhenUsed="0"/>
-    <w:lsdException w:name="Colorful Grid Accent 2" w:semiHidden="0" w:uiPriority="73" w:unhideWhenUsed="0"/>
-    <w:lsdException w:name="Light Shading Accent 3" w:semiHidden="0" w:uiPriority="60" w:unhideWhenUsed="0"/>
-    <w:lsdException w:name="Light List Accent 3" w:semiHidden="0" w:uiPriority="61" w:unhideWhenUsed="0"/>
-    <w:lsdException w:name="Light Grid Accent 3" w:semiHidden="0" w:uiPriority="62" w:unhideWhenUsed="0"/>
-    <w:lsdException w:name="Medium Shading 1 Accent 3" w:semiHidden="0" w:uiPriority="63" w:unhideWhenUsed="0"/>
-    <w:lsdException w:name="Medium Shading 2 Accent 3" w:semiHidden="0" w:uiPriority="64" w:unhideWhenUsed="0"/>
-    <w:lsdException w:name="Medium List 1 Accent 3" w:semiHidden="0" w:uiPriority="65" w:unhideWhenUsed="0"/>
-    <w:lsdException w:name="Medium List 2 Accent 3" w:semiHidden="0" w:uiPriority="66" w:unhideWhenUsed="0"/>
-    <w:lsdException w:name="Medium Grid 1 Accent 3" w:semiHidden="0" w:uiPriority="67" w:unhideWhenUsed="0"/>
-    <w:lsdException w:name="Medium Grid 2 Accent 3" w:semiHidden="0" w:uiPriority="68" w:unhideWhenUsed="0"/>
-    <w:lsdException w:name="Medium Grid 3 Accent 3" w:semiHidden="0" w:uiPriority="69" w:unhideWhenUsed="0"/>
-    <w:lsdException w:name="Dark List Accent 3" w:semiHidden="0" w:uiPriority="70" w:unhideWhenUsed="0"/>
-    <w:lsdException w:name="Colorful Shading Accent 3" w:semiHidden="0" w:uiPriority="71" w:unhideWhenUsed="0"/>
-    <w:lsdException w:name="Colorful List Accent 3" w:semiHidden="0" w:uiPriority="72" w:unhideWhenUsed="0"/>
-    <w:lsdException w:name="Colorful Grid Accent 3" w:semiHidden="0" w:uiPriority="73" w:unhideWhenUsed="0"/>
-    <w:lsdException w:name="Light Shading Accent 4" w:semiHidden="0" w:uiPriority="60" w:unhideWhenUsed="0"/>
-    <w:lsdException w:name="Light List Accent 4" w:semiHidden="0" w:uiPriority="61" w:unhideWhenUsed="0"/>
-    <w:lsdException w:name="Light Grid Accent 4" w:semiHidden="0" w:uiPriority="62" w:unhideWhenUsed="0"/>
-    <w:lsdException w:name="Medium Shading 1 Accent 4" w:semiHidden="0" w:uiPriority="63" w:unhideWhenUsed="0"/>
-    <w:lsdException w:name="Medium Shading 2 Accent 4" w:semiHidden="0" w:uiPriority="64" w:unhideWhenUsed="0"/>
-    <w:lsdException w:name="Medium List 1 Accent 4" w:semiHidden="0" w:uiPriority="65" w:unhideWhenUsed="0"/>
-    <w:lsdException w:name="Medium List 2 Accent 4" w:semiHidden="0" w:uiPriority="66" w:unhideWhenUsed="0"/>
-    <w:lsdException w:name="Medium Grid 1 Accent 4" w:semiHidden="0" w:uiPriority="67" w:unhideWhenUsed="0"/>
-    <w:lsdException w:name="Medium Grid 2 Accent 4" w:semiHidden="0" w:uiPriority="68" w:unhideWhenUsed="0"/>
-    <w:lsdException w:name="Medium Grid 3 Accent 4" w:semiHidden="0" w:uiPriority="69" w:unhideWhenUsed="0"/>
-    <w:lsdException w:name="Dark List Accent 4" w:semiHidden="0" w:uiPriority="70" w:unhideWhenUsed="0"/>
-    <w:lsdException w:name="Colorful Shading Accent 4" w:semiHidden="0" w:uiPriority="71" w:unhideWhenUsed="0"/>
-    <w:lsdException w:name="Colorful List Accent 4" w:semiHidden="0" w:uiPriority="72" w:unhideWhenUsed="0"/>
-    <w:lsdException w:name="Colorful Grid Accent 4" w:semiHidden="0" w:uiPriority="73" w:unhideWhenUsed="0"/>
-    <w:lsdException w:name="Light Shading Accent 5" w:semiHidden="0" w:uiPriority="60" w:unhideWhenUsed="0"/>
-    <w:lsdException w:name="Light List Accent 5" w:semiHidden="0" w:uiPriority="61" w:unhideWhenUsed="0"/>
-    <w:lsdException w:name="Light Grid Accent 5" w:semiHidden="0" w:uiPriority="62" w:unhideWhenUsed="0"/>
-    <w:lsdException w:name="Medium Shading 1 Accent 5" w:semiHidden="0" w:uiPriority="63" w:unhideWhenUsed="0"/>
-    <w:lsdException w:name="Medium Shading 2 Accent 5" w:semiHidden="0" w:uiPriority="64" w:unhideWhenUsed="0"/>
-    <w:lsdException w:name="Medium List 1 Accent 5" w:semiHidden="0" w:uiPriority="65" w:unhideWhenUsed="0"/>
-    <w:lsdException w:name="Medium List 2 Accent 5" w:semiHidden="0" w:uiPriority="66" w:unhideWhenUsed="0"/>
-    <w:lsdException w:name="Medium Grid 1 Accent 5" w:semiHidden="0" w:uiPriority="67" w:unhideWhenUsed="0"/>
-    <w:lsdException w:name="Medium Grid 2 Accent 5" w:semiHidden="0" w:uiPriority="68" w:unhideWhenUsed="0"/>
-    <w:lsdException w:name="Medium Grid 3 Accent 5" w:semiHidden="0" w:uiPriority="69" w:unhideWhenUsed="0"/>
-    <w:lsdException w:name="Dark List Accent 5" w:semiHidden="0" w:uiPriority="70" w:unhideWhenUsed="0"/>
-    <w:lsdException w:name="Colorful Shading Accent 5" w:semiHidden="0" w:uiPriority="71" w:unhideWhenUsed="0"/>
-    <w:lsdException w:name="Colorful List Accent 5" w:semiHidden="0" w:uiPriority="72" w:unhideWhenUsed="0"/>
-    <w:lsdException w:name="Colorful Grid Accent 5" w:semiHidden="0" w:uiPriority="73" w:unhideWhenUsed="0"/>
-    <w:lsdException w:name="Light Shading Accent 6" w:semiHidden="0" w:uiPriority="60" w:unhideWhenUsed="0"/>
-    <w:lsdException w:name="Light List Accent 6" w:semiHidden="0" w:uiPriority="61" w:unhideWhenUsed="0"/>
-    <w:lsdException w:name="Light Grid Accent 6" w:semiHidden="0" w:uiPriority="62" w:unhideWhenUsed="0"/>
-    <w:lsdException w:name="Medium Shading 1 Accent 6" w:semiHidden="0" w:uiPriority="63" w:unhideWhenUsed="0"/>
-    <w:lsdException w:name="Medium Shading 2 Accent 6" w:semiHidden="0" w:uiPriority="64" w:unhideWhenUsed="0"/>
-    <w:lsdException w:name="Medium List 1 Accent 6" w:semiHidden="0" w:uiPriority="65" w:unhideWhenUsed="0"/>
-    <w:lsdException w:name="Medium List 2 Accent 6" w:semiHidden="0" w:uiPriority="66" w:unhideWhenUsed="0"/>
-    <w:lsdException w:name="Medium Grid 1 Accent 6" w:semiHidden="0" w:uiPriority="67" w:unhideWhenUsed="0"/>
-    <w:lsdException w:name="Medium Grid 2 Accent 6" w:semiHidden="0" w:uiPriority="68" w:unhideWhenUsed="0"/>
-    <w:lsdException w:name="Medium Grid 3 Accent 6" w:semiHidden="0" w:uiPriority="69" w:unhideWhenUsed="0"/>
-    <w:lsdException w:name="Dark List Accent 6" w:semiHidden="0" w:uiPriority="70" w:unhideWhenUsed="0"/>
-    <w:lsdException w:name="Colorful Shading Accent 6" w:semiHidden="0" w:uiPriority="71" w:unhideWhenUsed="0"/>
-    <w:lsdException w:name="Colorful List Accent 6" w:semiHidden="0" w:uiPriority="72" w:unhideWhenUsed="0"/>
-    <w:lsdException w:name="Colorful Grid Accent 6" w:semiHidden="0" w:uiPriority="73" w:unhideWhenUsed="0"/>
-    <w:lsdException w:name="Subtle Emphasis" w:semiHidden="0" w:uiPriority="19" w:unhideWhenUsed="0" w:qFormat="1"/>
-    <w:lsdException w:name="Intense Emphasis" w:semiHidden="0" w:uiPriority="21" w:unhideWhenUsed="0" w:qFormat="1"/>
-    <w:lsdException w:name="Subtle Reference" w:semiHidden="0" w:uiPriority="31" w:unhideWhenUsed="0" w:qFormat="1"/>
-    <w:lsdException w:name="Intense Reference" w:semiHidden="0" w:uiPriority="32" w:unhideWhenUsed="0" w:qFormat="1"/>
-    <w:lsdException w:name="Book Title" w:semiHidden="0" w:uiPriority="33" w:unhideWhenUsed="0" w:qFormat="1"/>
-    <w:lsdException w:name="Bibliography" w:uiPriority="37"/>
-    <w:lsdException w:name="TOC Heading" w:uiPriority="39" w:qFormat="1"/>
-  </w:latentStyles>
-  <w:style w:type="paragraph" w:default="1" w:styleId="Normal">
-    <w:name w:val="Normal"/>
-    <w:qFormat/>
-    <w:rsid w:val="00AA0C1A"/>
-  </w:style>
-  <w:style w:type="character" w:default="1" w:styleId="DefaultParagraphFont">
-    <w:name w:val="Default Paragraph Font"/>
-    <w:uiPriority w:val="1"/>
-    <w:semiHidden/>
-    <w:unhideWhenUsed/>
-  </w:style>
-  <w:style w:type="table" w:default="1" w:styleId="TableNormal">
-    <w:name w:val="Normal Table"/>
+  <w:style w:type="character" w:styleId="PlaceholderText">
+    <w:name w:val="Placeholder Text"/>
+    <w:basedOn w:val="DefaultParagraphFont"/>
     <w:uiPriority w:val="99"/>
     <w:semiHidden/>
-    <w:unhideWhenUsed/>
-    <w:tblPr>
-      <w:tblInd w:w="0" w:type="dxa"/>
-      <w:tblCellMar>
-        <w:top w:w="0" w:type="dxa"/>
-        <w:left w:w="108" w:type="dxa"/>
-        <w:bottom w:w="0" w:type="dxa"/>
-        <w:right w:w="108" w:type="dxa"/>
-      </w:tblCellMar>
-    </w:tblPr>
-  </w:style>
-  <w:style w:type="numbering" w:default="1" w:styleId="NoList">
-    <w:name w:val="No List"/>
-    <w:uiPriority w:val="99"/>
-    <w:semiHidden/>
-    <w:unhideWhenUsed/>
-  </w:style>
-  <w:style w:type="paragraph" w:styleId="BalloonText">
-    <w:name w:val="Balloon Text"/>
-    <w:basedOn w:val="Normal"/>
-    <w:link w:val="BalloonTextChar"/>
-    <w:uiPriority w:val="99"/>
-    <w:semiHidden/>
-    <w:unhideWhenUsed/>
-    <w:rsid w:val="00AA0C1A"/>
-    <w:pPr>
-      <w:spacing w:after="0" w:line="240" w:lineRule="auto"/>
-    </w:pPr>
+    <w:rsid w:val="00C21551"/>
     <w:rPr>
-      <w:rFonts w:ascii="Tahoma" w:hAnsi="Tahoma" w:cs="Tahoma"/>
-      <w:sz w:val="16"/>
-      <w:szCs w:val="16"/>
-    </w:rPr>
-  </w:style>
-  <w:style w:type="character" w:customStyle="1" w:styleId="BalloonTextChar">
-    <w:name w:val="Balloon Text Char"/>
-    <w:basedOn w:val="DefaultParagraphFont"/>
-    <w:link w:val="BalloonText"/>
-    <w:uiPriority w:val="99"/>
-    <w:semiHidden/>
-    <w:rsid w:val="00AA0C1A"/>
-    <w:rPr>
-      <w:rFonts w:ascii="Tahoma" w:hAnsi="Tahoma" w:cs="Tahoma"/>
-      <w:sz w:val="16"/>
-      <w:szCs w:val="16"/>
+      <w:color w:val="808080"/>
     </w:rPr>
   </w:style>
 </w:styles>

</xml_diff>